<commit_message>
updated academic services, CV and recent updates
</commit_message>
<xml_diff>
--- a/files/SenuriWijenayake2020.docx
+++ b/files/SenuriWijenayake2020.docx
@@ -8,6 +8,120 @@
           <w:rFonts w:ascii="Times New Roman" w:hAnsi="Times New Roman" w:cs="Times New Roman"/>
         </w:rPr>
       </w:pPr>
+      <w:r>
+        <w:rPr>
+          <w:rFonts w:ascii="Times New Roman" w:hAnsi="Times New Roman" w:cs="Times New Roman"/>
+          <w:noProof/>
+        </w:rPr>
+        <w:drawing>
+          <wp:anchor distT="0" distB="0" distL="114300" distR="114300" simplePos="0" relativeHeight="251622912" behindDoc="0" locked="0" layoutInCell="1" allowOverlap="1" wp14:anchorId="553ACF14" wp14:editId="3B8D22D0">
+            <wp:simplePos x="0" y="0"/>
+            <wp:positionH relativeFrom="column">
+              <wp:posOffset>4358640</wp:posOffset>
+            </wp:positionH>
+            <wp:positionV relativeFrom="paragraph">
+              <wp:posOffset>168910</wp:posOffset>
+            </wp:positionV>
+            <wp:extent cx="255905" cy="255270"/>
+            <wp:effectExtent l="0" t="0" r="0" b="0"/>
+            <wp:wrapNone/>
+            <wp:docPr id="116" name="Picture 116" descr="A close up of a logo&#10;&#10;Description automatically generated"/>
+            <wp:cNvGraphicFramePr>
+              <a:graphicFrameLocks xmlns:a="http://schemas.openxmlformats.org/drawingml/2006/main" noChangeAspect="1"/>
+            </wp:cNvGraphicFramePr>
+            <a:graphic xmlns:a="http://schemas.openxmlformats.org/drawingml/2006/main">
+              <a:graphicData uri="http://schemas.openxmlformats.org/drawingml/2006/picture">
+                <pic:pic xmlns:pic="http://schemas.openxmlformats.org/drawingml/2006/picture">
+                  <pic:nvPicPr>
+                    <pic:cNvPr id="116" name="Picture 116" descr="A close up of a logo&#10;&#10;Description automatically generated"/>
+                    <pic:cNvPicPr>
+                      <a:picLocks noChangeAspect="1"/>
+                    </pic:cNvPicPr>
+                  </pic:nvPicPr>
+                  <pic:blipFill>
+                    <a:blip r:embed="rId7" cstate="print">
+                      <a:extLst>
+                        <a:ext uri="{28A0092B-C50C-407E-A947-70E740481C1C}">
+                          <a14:useLocalDpi xmlns:a14="http://schemas.microsoft.com/office/drawing/2010/main" val="0"/>
+                        </a:ext>
+                      </a:extLst>
+                    </a:blip>
+                    <a:stretch>
+                      <a:fillRect/>
+                    </a:stretch>
+                  </pic:blipFill>
+                  <pic:spPr>
+                    <a:xfrm>
+                      <a:off x="0" y="0"/>
+                      <a:ext cx="255905" cy="255270"/>
+                    </a:xfrm>
+                    <a:prstGeom prst="rect">
+                      <a:avLst/>
+                    </a:prstGeom>
+                  </pic:spPr>
+                </pic:pic>
+              </a:graphicData>
+            </a:graphic>
+          </wp:anchor>
+        </w:drawing>
+      </w:r>
+      <w:r>
+        <w:rPr>
+          <w:rFonts w:ascii="Times New Roman" w:hAnsi="Times New Roman" w:cs="Times New Roman"/>
+          <w:noProof/>
+        </w:rPr>
+        <w:drawing>
+          <wp:anchor distT="0" distB="0" distL="114300" distR="114300" simplePos="0" relativeHeight="251623936" behindDoc="0" locked="0" layoutInCell="1" allowOverlap="1" wp14:anchorId="720445A0" wp14:editId="2D7D50AF">
+            <wp:simplePos x="0" y="0"/>
+            <wp:positionH relativeFrom="column">
+              <wp:posOffset>2129790</wp:posOffset>
+            </wp:positionH>
+            <wp:positionV relativeFrom="paragraph">
+              <wp:posOffset>161925</wp:posOffset>
+            </wp:positionV>
+            <wp:extent cx="255905" cy="255270"/>
+            <wp:effectExtent l="0" t="0" r="0" b="0"/>
+            <wp:wrapNone/>
+            <wp:docPr id="115" name="Picture 115" descr="A close up of a logo&#10;&#10;Description automatically generated"/>
+            <wp:cNvGraphicFramePr>
+              <a:graphicFrameLocks xmlns:a="http://schemas.openxmlformats.org/drawingml/2006/main" noChangeAspect="1"/>
+            </wp:cNvGraphicFramePr>
+            <a:graphic xmlns:a="http://schemas.openxmlformats.org/drawingml/2006/main">
+              <a:graphicData uri="http://schemas.openxmlformats.org/drawingml/2006/picture">
+                <pic:pic xmlns:pic="http://schemas.openxmlformats.org/drawingml/2006/picture">
+                  <pic:nvPicPr>
+                    <pic:cNvPr id="115" name="Picture 115" descr="A close up of a logo&#10;&#10;Description automatically generated"/>
+                    <pic:cNvPicPr>
+                      <a:picLocks noChangeAspect="1"/>
+                    </pic:cNvPicPr>
+                  </pic:nvPicPr>
+                  <pic:blipFill>
+                    <a:blip r:embed="rId8" cstate="print">
+                      <a:extLst>
+                        <a:ext uri="{28A0092B-C50C-407E-A947-70E740481C1C}">
+                          <a14:useLocalDpi xmlns:a14="http://schemas.microsoft.com/office/drawing/2010/main" val="0"/>
+                        </a:ext>
+                      </a:extLst>
+                    </a:blip>
+                    <a:stretch>
+                      <a:fillRect/>
+                    </a:stretch>
+                  </pic:blipFill>
+                  <pic:spPr>
+                    <a:xfrm>
+                      <a:off x="0" y="0"/>
+                      <a:ext cx="255905" cy="255270"/>
+                    </a:xfrm>
+                    <a:prstGeom prst="rect">
+                      <a:avLst/>
+                    </a:prstGeom>
+                  </pic:spPr>
+                </pic:pic>
+              </a:graphicData>
+            </a:graphic>
+          </wp:anchor>
+        </w:drawing>
+      </w:r>
       <w:r>
         <w:rPr>
           <w:rFonts w:ascii="Times New Roman" w:hAnsi="Times New Roman" w:cs="Times New Roman"/>
@@ -16,7 +130,455 @@
         <mc:AlternateContent>
           <mc:Choice Requires="wps">
             <w:drawing>
-              <wp:anchor distT="0" distB="0" distL="114300" distR="114300" simplePos="0" relativeHeight="251621888" behindDoc="0" locked="0" layoutInCell="1" allowOverlap="1" wp14:anchorId="0B33ED41" wp14:editId="52BC2CEF">
+              <wp:anchor distT="0" distB="0" distL="114300" distR="114300" simplePos="0" relativeHeight="251627008" behindDoc="0" locked="0" layoutInCell="1" allowOverlap="1" wp14:anchorId="6D4AEA29" wp14:editId="74745211">
+                <wp:simplePos x="0" y="0"/>
+                <wp:positionH relativeFrom="column">
+                  <wp:posOffset>2427605</wp:posOffset>
+                </wp:positionH>
+                <wp:positionV relativeFrom="paragraph">
+                  <wp:posOffset>154940</wp:posOffset>
+                </wp:positionV>
+                <wp:extent cx="1814830" cy="306705"/>
+                <wp:effectExtent l="0" t="0" r="0" b="0"/>
+                <wp:wrapNone/>
+                <wp:docPr id="19" name="Text Box 19"/>
+                <wp:cNvGraphicFramePr/>
+                <a:graphic xmlns:a="http://schemas.openxmlformats.org/drawingml/2006/main">
+                  <a:graphicData uri="http://schemas.microsoft.com/office/word/2010/wordprocessingShape">
+                    <wps:wsp>
+                      <wps:cNvSpPr txBox="1"/>
+                      <wps:spPr>
+                        <a:xfrm>
+                          <a:off x="0" y="0"/>
+                          <a:ext cx="1814830" cy="306705"/>
+                        </a:xfrm>
+                        <a:prstGeom prst="rect">
+                          <a:avLst/>
+                        </a:prstGeom>
+                        <a:noFill/>
+                        <a:ln w="6350">
+                          <a:noFill/>
+                        </a:ln>
+                      </wps:spPr>
+                      <wps:txbx>
+                        <w:txbxContent>
+                          <w:p>
+                            <w:pPr>
+                              <w:rPr>
+                                <w:rFonts w:ascii="Times New Roman" w:hAnsi="Times New Roman" w:cs="Times New Roman"/>
+                                <w:color w:val="2F5496" w:themeColor="accent1" w:themeShade="BF"/>
+                              </w:rPr>
+                            </w:pPr>
+                            <w:r>
+                              <w:fldChar w:fldCharType="begin"/>
+                            </w:r>
+                            <w:r>
+                              <w:instrText xml:space="preserve"> HYPERLINK "https://www.senuriwijenayake.com/" </w:instrText>
+                            </w:r>
+                            <w:r>
+                              <w:fldChar w:fldCharType="separate"/>
+                            </w:r>
+                            <w:r>
+                              <w:rPr>
+                                <w:rStyle w:val="Hyperlink"/>
+                                <w:rFonts w:ascii="Times New Roman" w:hAnsi="Times New Roman" w:cs="Times New Roman"/>
+                                <w:color w:val="2F5496" w:themeColor="accent1" w:themeShade="BF"/>
+                                <w:u w:val="none"/>
+                              </w:rPr>
+                              <w:t>www.senuriwijenayake.com</w:t>
+                            </w:r>
+                            <w:r>
+                              <w:rPr>
+                                <w:rStyle w:val="Hyperlink"/>
+                                <w:rFonts w:ascii="Times New Roman" w:hAnsi="Times New Roman" w:cs="Times New Roman"/>
+                                <w:color w:val="2F5496" w:themeColor="accent1" w:themeShade="BF"/>
+                                <w:u w:val="none"/>
+                              </w:rPr>
+                              <w:fldChar w:fldCharType="end"/>
+                            </w:r>
+                          </w:p>
+                        </w:txbxContent>
+                      </wps:txbx>
+                      <wps:bodyPr rot="0" spcFirstLastPara="0" vertOverflow="overflow" horzOverflow="overflow" vert="horz" wrap="square" lIns="91440" tIns="45720" rIns="91440" bIns="45720" numCol="1" spcCol="0" rtlCol="0" fromWordArt="0" anchor="t" anchorCtr="0" forceAA="0" compatLnSpc="1">
+                        <a:prstTxWarp prst="textNoShape">
+                          <a:avLst/>
+                        </a:prstTxWarp>
+                        <a:noAutofit/>
+                      </wps:bodyPr>
+                    </wps:wsp>
+                  </a:graphicData>
+                </a:graphic>
+              </wp:anchor>
+            </w:drawing>
+          </mc:Choice>
+          <mc:Fallback>
+            <w:pict>
+              <v:shapetype w14:anchorId="6D4AEA29" id="_x0000_t202" coordsize="21600,21600" o:spt="202" path="m,l,21600r21600,l21600,xe">
+                <v:stroke joinstyle="miter"/>
+                <v:path gradientshapeok="t" o:connecttype="rect"/>
+              </v:shapetype>
+              <v:shape id="Text Box 19" o:spid="_x0000_s1026" type="#_x0000_t202" style="position:absolute;margin-left:191.15pt;margin-top:12.2pt;width:142.9pt;height:24.15pt;z-index:251627008;visibility:visible;mso-wrap-style:square;mso-wrap-distance-left:9pt;mso-wrap-distance-top:0;mso-wrap-distance-right:9pt;mso-wrap-distance-bottom:0;mso-position-horizontal:absolute;mso-position-horizontal-relative:text;mso-position-vertical:absolute;mso-position-vertical-relative:text;v-text-anchor:top" o:gfxdata="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" filled="f" stroked="f" strokeweight=".5pt">
+                <v:textbox>
+                  <w:txbxContent>
+                    <w:p>
+                      <w:pPr>
+                        <w:rPr>
+                          <w:rFonts w:ascii="Times New Roman" w:hAnsi="Times New Roman" w:cs="Times New Roman"/>
+                          <w:color w:val="2F5496" w:themeColor="accent1" w:themeShade="BF"/>
+                        </w:rPr>
+                      </w:pPr>
+                      <w:r>
+                        <w:fldChar w:fldCharType="begin"/>
+                      </w:r>
+                      <w:r>
+                        <w:instrText xml:space="preserve"> HYPERLINK "https://www.senuriwijenayake.com/" </w:instrText>
+                      </w:r>
+                      <w:r>
+                        <w:fldChar w:fldCharType="separate"/>
+                      </w:r>
+                      <w:r>
+                        <w:rPr>
+                          <w:rStyle w:val="Hyperlink"/>
+                          <w:rFonts w:ascii="Times New Roman" w:hAnsi="Times New Roman" w:cs="Times New Roman"/>
+                          <w:color w:val="2F5496" w:themeColor="accent1" w:themeShade="BF"/>
+                          <w:u w:val="none"/>
+                        </w:rPr>
+                        <w:t>www.senuriwijenayake.com</w:t>
+                      </w:r>
+                      <w:r>
+                        <w:rPr>
+                          <w:rStyle w:val="Hyperlink"/>
+                          <w:rFonts w:ascii="Times New Roman" w:hAnsi="Times New Roman" w:cs="Times New Roman"/>
+                          <w:color w:val="2F5496" w:themeColor="accent1" w:themeShade="BF"/>
+                          <w:u w:val="none"/>
+                        </w:rPr>
+                        <w:fldChar w:fldCharType="end"/>
+                      </w:r>
+                    </w:p>
+                  </w:txbxContent>
+                </v:textbox>
+              </v:shape>
+            </w:pict>
+          </mc:Fallback>
+        </mc:AlternateContent>
+      </w:r>
+      <w:r>
+        <w:rPr>
+          <w:rFonts w:ascii="Times New Roman" w:hAnsi="Times New Roman" w:cs="Times New Roman"/>
+          <w:noProof/>
+        </w:rPr>
+        <mc:AlternateContent>
+          <mc:Choice Requires="wps">
+            <w:drawing>
+              <wp:anchor distT="0" distB="0" distL="114300" distR="114300" simplePos="0" relativeHeight="251625984" behindDoc="0" locked="0" layoutInCell="1" allowOverlap="1" wp14:anchorId="6435724E" wp14:editId="3EA25B82">
+                <wp:simplePos x="0" y="0"/>
+                <wp:positionH relativeFrom="column">
+                  <wp:posOffset>4676824</wp:posOffset>
+                </wp:positionH>
+                <wp:positionV relativeFrom="paragraph">
+                  <wp:posOffset>154940</wp:posOffset>
+                </wp:positionV>
+                <wp:extent cx="1982470" cy="306705"/>
+                <wp:effectExtent l="0" t="0" r="0" b="0"/>
+                <wp:wrapNone/>
+                <wp:docPr id="14" name="Text Box 14"/>
+                <wp:cNvGraphicFramePr/>
+                <a:graphic xmlns:a="http://schemas.openxmlformats.org/drawingml/2006/main">
+                  <a:graphicData uri="http://schemas.microsoft.com/office/word/2010/wordprocessingShape">
+                    <wps:wsp>
+                      <wps:cNvSpPr txBox="1"/>
+                      <wps:spPr>
+                        <a:xfrm>
+                          <a:off x="0" y="0"/>
+                          <a:ext cx="1982470" cy="306705"/>
+                        </a:xfrm>
+                        <a:prstGeom prst="rect">
+                          <a:avLst/>
+                        </a:prstGeom>
+                        <a:noFill/>
+                        <a:ln w="6350">
+                          <a:noFill/>
+                        </a:ln>
+                      </wps:spPr>
+                      <wps:txbx>
+                        <w:txbxContent>
+                          <w:p>
+                            <w:pPr>
+                              <w:rPr>
+                                <w:rFonts w:ascii="Times New Roman" w:hAnsi="Times New Roman" w:cs="Times New Roman"/>
+                                <w:color w:val="2F5496" w:themeColor="accent1" w:themeShade="BF"/>
+                              </w:rPr>
+                            </w:pPr>
+                            <w:hyperlink r:id="rId9" w:history="1">
+                              <w:proofErr w:type="spellStart"/>
+                              <w:r>
+                                <w:rPr>
+                                  <w:rStyle w:val="Hyperlink"/>
+                                  <w:rFonts w:ascii="Times New Roman" w:hAnsi="Times New Roman" w:cs="Times New Roman"/>
+                                  <w:color w:val="2F5496" w:themeColor="accent1" w:themeShade="BF"/>
+                                  <w:u w:val="none"/>
+                                </w:rPr>
+                                <w:t>sen</w:t>
+                              </w:r>
+                              <w:r>
+                                <w:rPr>
+                                  <w:rStyle w:val="Hyperlink"/>
+                                  <w:rFonts w:ascii="Times New Roman" w:hAnsi="Times New Roman" w:cs="Times New Roman"/>
+                                  <w:color w:val="2F5496" w:themeColor="accent1" w:themeShade="BF"/>
+                                  <w:u w:val="none"/>
+                                </w:rPr>
+                                <w:t>u</w:t>
+                              </w:r>
+                              <w:r>
+                                <w:rPr>
+                                  <w:rStyle w:val="Hyperlink"/>
+                                  <w:rFonts w:ascii="Times New Roman" w:hAnsi="Times New Roman" w:cs="Times New Roman"/>
+                                  <w:color w:val="2F5496" w:themeColor="accent1" w:themeShade="BF"/>
+                                  <w:u w:val="none"/>
+                                </w:rPr>
+                                <w:t>riwijenayake</w:t>
+                              </w:r>
+                              <w:proofErr w:type="spellEnd"/>
+                            </w:hyperlink>
+                          </w:p>
+                        </w:txbxContent>
+                      </wps:txbx>
+                      <wps:bodyPr rot="0" spcFirstLastPara="0" vertOverflow="overflow" horzOverflow="overflow" vert="horz" wrap="square" lIns="91440" tIns="45720" rIns="91440" bIns="45720" numCol="1" spcCol="0" rtlCol="0" fromWordArt="0" anchor="t" anchorCtr="0" forceAA="0" compatLnSpc="1">
+                        <a:prstTxWarp prst="textNoShape">
+                          <a:avLst/>
+                        </a:prstTxWarp>
+                        <a:noAutofit/>
+                      </wps:bodyPr>
+                    </wps:wsp>
+                  </a:graphicData>
+                </a:graphic>
+              </wp:anchor>
+            </w:drawing>
+          </mc:Choice>
+          <mc:Fallback>
+            <w:pict>
+              <v:shape w14:anchorId="6435724E" id="Text Box 14" o:spid="_x0000_s1027" type="#_x0000_t202" style="position:absolute;margin-left:368.25pt;margin-top:12.2pt;width:156.1pt;height:24.15pt;z-index:251625984;visibility:visible;mso-wrap-style:square;mso-wrap-distance-left:9pt;mso-wrap-distance-top:0;mso-wrap-distance-right:9pt;mso-wrap-distance-bottom:0;mso-position-horizontal:absolute;mso-position-horizontal-relative:text;mso-position-vertical:absolute;mso-position-vertical-relative:text;v-text-anchor:top" o:gfxdata="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" filled="f" stroked="f" strokeweight=".5pt">
+                <v:textbox>
+                  <w:txbxContent>
+                    <w:p>
+                      <w:pPr>
+                        <w:rPr>
+                          <w:rFonts w:ascii="Times New Roman" w:hAnsi="Times New Roman" w:cs="Times New Roman"/>
+                          <w:color w:val="2F5496" w:themeColor="accent1" w:themeShade="BF"/>
+                        </w:rPr>
+                      </w:pPr>
+                      <w:hyperlink r:id="rId10" w:history="1">
+                        <w:proofErr w:type="spellStart"/>
+                        <w:r>
+                          <w:rPr>
+                            <w:rStyle w:val="Hyperlink"/>
+                            <w:rFonts w:ascii="Times New Roman" w:hAnsi="Times New Roman" w:cs="Times New Roman"/>
+                            <w:color w:val="2F5496" w:themeColor="accent1" w:themeShade="BF"/>
+                            <w:u w:val="none"/>
+                          </w:rPr>
+                          <w:t>sen</w:t>
+                        </w:r>
+                        <w:r>
+                          <w:rPr>
+                            <w:rStyle w:val="Hyperlink"/>
+                            <w:rFonts w:ascii="Times New Roman" w:hAnsi="Times New Roman" w:cs="Times New Roman"/>
+                            <w:color w:val="2F5496" w:themeColor="accent1" w:themeShade="BF"/>
+                            <w:u w:val="none"/>
+                          </w:rPr>
+                          <w:t>u</w:t>
+                        </w:r>
+                        <w:r>
+                          <w:rPr>
+                            <w:rStyle w:val="Hyperlink"/>
+                            <w:rFonts w:ascii="Times New Roman" w:hAnsi="Times New Roman" w:cs="Times New Roman"/>
+                            <w:color w:val="2F5496" w:themeColor="accent1" w:themeShade="BF"/>
+                            <w:u w:val="none"/>
+                          </w:rPr>
+                          <w:t>riwijenayake</w:t>
+                        </w:r>
+                        <w:proofErr w:type="spellEnd"/>
+                      </w:hyperlink>
+                    </w:p>
+                  </w:txbxContent>
+                </v:textbox>
+              </v:shape>
+            </w:pict>
+          </mc:Fallback>
+        </mc:AlternateContent>
+      </w:r>
+      <w:r>
+        <w:rPr>
+          <w:rFonts w:ascii="Times New Roman" w:hAnsi="Times New Roman" w:cs="Times New Roman"/>
+          <w:noProof/>
+        </w:rPr>
+        <mc:AlternateContent>
+          <mc:Choice Requires="wps">
+            <w:drawing>
+              <wp:anchor distT="0" distB="0" distL="114300" distR="114300" simplePos="0" relativeHeight="251624960" behindDoc="0" locked="0" layoutInCell="1" allowOverlap="1" wp14:anchorId="64B13F5B" wp14:editId="307D6C37">
+                <wp:simplePos x="0" y="0"/>
+                <wp:positionH relativeFrom="column">
+                  <wp:posOffset>-299476</wp:posOffset>
+                </wp:positionH>
+                <wp:positionV relativeFrom="paragraph">
+                  <wp:posOffset>162560</wp:posOffset>
+                </wp:positionV>
+                <wp:extent cx="2468880" cy="306705"/>
+                <wp:effectExtent l="0" t="0" r="0" b="0"/>
+                <wp:wrapNone/>
+                <wp:docPr id="104" name="Text Box 104"/>
+                <wp:cNvGraphicFramePr/>
+                <a:graphic xmlns:a="http://schemas.openxmlformats.org/drawingml/2006/main">
+                  <a:graphicData uri="http://schemas.microsoft.com/office/word/2010/wordprocessingShape">
+                    <wps:wsp>
+                      <wps:cNvSpPr txBox="1"/>
+                      <wps:spPr>
+                        <a:xfrm>
+                          <a:off x="0" y="0"/>
+                          <a:ext cx="2468880" cy="306705"/>
+                        </a:xfrm>
+                        <a:prstGeom prst="rect">
+                          <a:avLst/>
+                        </a:prstGeom>
+                        <a:noFill/>
+                        <a:ln w="6350">
+                          <a:noFill/>
+                        </a:ln>
+                      </wps:spPr>
+                      <wps:txbx>
+                        <w:txbxContent>
+                          <w:p>
+                            <w:pPr>
+                              <w:rPr>
+                                <w:rFonts w:ascii="Times New Roman" w:hAnsi="Times New Roman" w:cs="Times New Roman"/>
+                                <w:color w:val="2F5496" w:themeColor="accent1" w:themeShade="BF"/>
+                              </w:rPr>
+                            </w:pPr>
+                            <w:hyperlink r:id="rId11" w:history="1">
+                              <w:r>
+                                <w:rPr>
+                                  <w:rStyle w:val="Hyperlink"/>
+                                  <w:rFonts w:ascii="Times New Roman" w:hAnsi="Times New Roman" w:cs="Times New Roman"/>
+                                  <w:color w:val="2F5496" w:themeColor="accent1" w:themeShade="BF"/>
+                                  <w:u w:val="none"/>
+                                </w:rPr>
+                                <w:t>swijenayake@student.unimelb.edu.au</w:t>
+                              </w:r>
+                            </w:hyperlink>
+                          </w:p>
+                        </w:txbxContent>
+                      </wps:txbx>
+                      <wps:bodyPr rot="0" spcFirstLastPara="0" vertOverflow="overflow" horzOverflow="overflow" vert="horz" wrap="square" lIns="91440" tIns="45720" rIns="91440" bIns="45720" numCol="1" spcCol="0" rtlCol="0" fromWordArt="0" anchor="t" anchorCtr="0" forceAA="0" compatLnSpc="1">
+                        <a:prstTxWarp prst="textNoShape">
+                          <a:avLst/>
+                        </a:prstTxWarp>
+                        <a:noAutofit/>
+                      </wps:bodyPr>
+                    </wps:wsp>
+                  </a:graphicData>
+                </a:graphic>
+                <wp14:sizeRelH relativeFrom="margin">
+                  <wp14:pctWidth>0</wp14:pctWidth>
+                </wp14:sizeRelH>
+              </wp:anchor>
+            </w:drawing>
+          </mc:Choice>
+          <mc:Fallback>
+            <w:pict>
+              <v:shape w14:anchorId="64B13F5B" id="Text Box 104" o:spid="_x0000_s1028" type="#_x0000_t202" style="position:absolute;margin-left:-23.6pt;margin-top:12.8pt;width:194.4pt;height:24.15pt;z-index:251624960;visibility:visible;mso-wrap-style:square;mso-width-percent:0;mso-wrap-distance-left:9pt;mso-wrap-distance-top:0;mso-wrap-distance-right:9pt;mso-wrap-distance-bottom:0;mso-position-horizontal:absolute;mso-position-horizontal-relative:text;mso-position-vertical:absolute;mso-position-vertical-relative:text;mso-width-percent:0;mso-width-relative:margin;v-text-anchor:top" o:gfxdata="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" filled="f" stroked="f" strokeweight=".5pt">
+                <v:textbox>
+                  <w:txbxContent>
+                    <w:p>
+                      <w:pPr>
+                        <w:rPr>
+                          <w:rFonts w:ascii="Times New Roman" w:hAnsi="Times New Roman" w:cs="Times New Roman"/>
+                          <w:color w:val="2F5496" w:themeColor="accent1" w:themeShade="BF"/>
+                        </w:rPr>
+                      </w:pPr>
+                      <w:hyperlink r:id="rId12" w:history="1">
+                        <w:r>
+                          <w:rPr>
+                            <w:rStyle w:val="Hyperlink"/>
+                            <w:rFonts w:ascii="Times New Roman" w:hAnsi="Times New Roman" w:cs="Times New Roman"/>
+                            <w:color w:val="2F5496" w:themeColor="accent1" w:themeShade="BF"/>
+                            <w:u w:val="none"/>
+                          </w:rPr>
+                          <w:t>swijenayake@student.unimelb.edu.au</w:t>
+                        </w:r>
+                      </w:hyperlink>
+                    </w:p>
+                  </w:txbxContent>
+                </v:textbox>
+              </v:shape>
+            </w:pict>
+          </mc:Fallback>
+        </mc:AlternateContent>
+      </w:r>
+      <w:r>
+        <w:rPr>
+          <w:rFonts w:ascii="Times New Roman" w:hAnsi="Times New Roman" w:cs="Times New Roman"/>
+          <w:noProof/>
+        </w:rPr>
+        <w:drawing>
+          <wp:anchor distT="0" distB="0" distL="114300" distR="114300" simplePos="0" relativeHeight="251621888" behindDoc="0" locked="0" layoutInCell="1" allowOverlap="1" wp14:anchorId="7273D8B9" wp14:editId="710F36E8">
+            <wp:simplePos x="0" y="0"/>
+            <wp:positionH relativeFrom="column">
+              <wp:posOffset>-594360</wp:posOffset>
+            </wp:positionH>
+            <wp:positionV relativeFrom="paragraph">
+              <wp:posOffset>175741</wp:posOffset>
+            </wp:positionV>
+            <wp:extent cx="255905" cy="255560"/>
+            <wp:effectExtent l="0" t="0" r="0" b="0"/>
+            <wp:wrapNone/>
+            <wp:docPr id="117" name="Picture 117" descr="A close up of a logo&#10;&#10;Description automatically generated"/>
+            <wp:cNvGraphicFramePr>
+              <a:graphicFrameLocks xmlns:a="http://schemas.openxmlformats.org/drawingml/2006/main" noChangeAspect="1"/>
+            </wp:cNvGraphicFramePr>
+            <a:graphic xmlns:a="http://schemas.openxmlformats.org/drawingml/2006/main">
+              <a:graphicData uri="http://schemas.openxmlformats.org/drawingml/2006/picture">
+                <pic:pic xmlns:pic="http://schemas.openxmlformats.org/drawingml/2006/picture">
+                  <pic:nvPicPr>
+                    <pic:cNvPr id="117" name="Picture 117" descr="A close up of a logo&#10;&#10;Description automatically generated"/>
+                    <pic:cNvPicPr>
+                      <a:picLocks noChangeAspect="1"/>
+                    </pic:cNvPicPr>
+                  </pic:nvPicPr>
+                  <pic:blipFill>
+                    <a:blip r:embed="rId13" cstate="print">
+                      <a:extLst>
+                        <a:ext uri="{28A0092B-C50C-407E-A947-70E740481C1C}">
+                          <a14:useLocalDpi xmlns:a14="http://schemas.microsoft.com/office/drawing/2010/main" val="0"/>
+                        </a:ext>
+                      </a:extLst>
+                    </a:blip>
+                    <a:stretch>
+                      <a:fillRect/>
+                    </a:stretch>
+                  </pic:blipFill>
+                  <pic:spPr>
+                    <a:xfrm>
+                      <a:off x="0" y="0"/>
+                      <a:ext cx="255905" cy="255560"/>
+                    </a:xfrm>
+                    <a:prstGeom prst="rect">
+                      <a:avLst/>
+                    </a:prstGeom>
+                  </pic:spPr>
+                </pic:pic>
+              </a:graphicData>
+            </a:graphic>
+          </wp:anchor>
+        </w:drawing>
+      </w:r>
+      <w:r>
+        <w:rPr>
+          <w:rFonts w:ascii="Times New Roman" w:hAnsi="Times New Roman" w:cs="Times New Roman"/>
+          <w:noProof/>
+        </w:rPr>
+        <mc:AlternateContent>
+          <mc:Choice Requires="wps">
+            <w:drawing>
+              <wp:anchor distT="0" distB="0" distL="114300" distR="114300" simplePos="0" relativeHeight="251615744" behindDoc="0" locked="0" layoutInCell="1" allowOverlap="1" wp14:anchorId="0B33ED41" wp14:editId="2C5596C3">
                 <wp:simplePos x="0" y="0"/>
                 <wp:positionH relativeFrom="column">
                   <wp:posOffset>-902970</wp:posOffset>
@@ -87,7 +649,7 @@
           </mc:Choice>
           <mc:Fallback>
             <w:pict>
-              <v:rect w14:anchorId="416D1A47" id="Rectangle 112" o:spid="_x0000_s1026" style="position:absolute;margin-left:-71.1pt;margin-top:-71.95pt;width:594pt;height:5.8pt;z-index:251621888;visibility:visible;mso-wrap-style:square;mso-height-percent:0;mso-wrap-distance-left:9pt;mso-wrap-distance-top:0;mso-wrap-distance-right:9pt;mso-wrap-distance-bottom:0;mso-position-horizontal:absolute;mso-position-horizontal-relative:text;mso-position-vertical:absolute;mso-position-vertical-relative:text;mso-height-percent:0;mso-height-relative:margin;v-text-anchor:middle" o:gfxdata="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" fillcolor="#2f5496 [2404]" strokecolor="#2f5496 [2404]" strokeweight="1pt"/>
+              <v:rect w14:anchorId="589D6FAD" id="Rectangle 112" o:spid="_x0000_s1026" style="position:absolute;margin-left:-71.1pt;margin-top:-71.95pt;width:594pt;height:5.8pt;z-index:251615744;visibility:visible;mso-wrap-style:square;mso-height-percent:0;mso-wrap-distance-left:9pt;mso-wrap-distance-top:0;mso-wrap-distance-right:9pt;mso-wrap-distance-bottom:0;mso-position-horizontal:absolute;mso-position-horizontal-relative:text;mso-position-vertical:absolute;mso-position-vertical-relative:text;mso-height-percent:0;mso-height-relative:margin;v-text-anchor:middle" o:gfxdata="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" fillcolor="#2f5496 [2404]" strokecolor="#2f5496 [2404]" strokeweight="1pt"/>
             </w:pict>
           </mc:Fallback>
         </mc:AlternateContent>
@@ -100,583 +662,7 @@
         <mc:AlternateContent>
           <mc:Choice Requires="wpg">
             <w:drawing>
-              <wp:anchor distT="0" distB="0" distL="114300" distR="114300" simplePos="0" relativeHeight="251627008" behindDoc="0" locked="0" layoutInCell="1" allowOverlap="1" wp14:anchorId="63202DB8" wp14:editId="1814A8EA">
-                <wp:simplePos x="0" y="0"/>
-                <wp:positionH relativeFrom="column">
-                  <wp:posOffset>-601345</wp:posOffset>
-                </wp:positionH>
-                <wp:positionV relativeFrom="paragraph">
-                  <wp:posOffset>133078</wp:posOffset>
-                </wp:positionV>
-                <wp:extent cx="7915910" cy="313690"/>
-                <wp:effectExtent l="0" t="0" r="0" b="0"/>
-                <wp:wrapNone/>
-                <wp:docPr id="26" name="Group 26"/>
-                <wp:cNvGraphicFramePr/>
-                <a:graphic xmlns:a="http://schemas.openxmlformats.org/drawingml/2006/main">
-                  <a:graphicData uri="http://schemas.microsoft.com/office/word/2010/wordprocessingGroup">
-                    <wpg:wgp>
-                      <wpg:cNvGrpSpPr/>
-                      <wpg:grpSpPr>
-                        <a:xfrm>
-                          <a:off x="0" y="0"/>
-                          <a:ext cx="7915910" cy="313690"/>
-                          <a:chOff x="0" y="0"/>
-                          <a:chExt cx="7915910" cy="314114"/>
-                        </a:xfrm>
-                      </wpg:grpSpPr>
-                      <pic:pic xmlns:pic="http://schemas.openxmlformats.org/drawingml/2006/picture">
-                        <pic:nvPicPr>
-                          <pic:cNvPr id="118" name="Picture 118" descr="A close up of a logo&#10;&#10;Description automatically generated"/>
-                          <pic:cNvPicPr>
-                            <a:picLocks noChangeAspect="1"/>
-                          </pic:cNvPicPr>
-                        </pic:nvPicPr>
-                        <pic:blipFill>
-                          <a:blip r:embed="rId7" cstate="print">
-                            <a:extLst>
-                              <a:ext uri="{28A0092B-C50C-407E-A947-70E740481C1C}">
-                                <a14:useLocalDpi xmlns:a14="http://schemas.microsoft.com/office/drawing/2010/main" val="0"/>
-                              </a:ext>
-                            </a:extLst>
-                          </a:blip>
-                          <a:stretch>
-                            <a:fillRect/>
-                          </a:stretch>
-                        </pic:blipFill>
-                        <pic:spPr>
-                          <a:xfrm>
-                            <a:off x="0" y="40640"/>
-                            <a:ext cx="209550" cy="209550"/>
-                          </a:xfrm>
-                          <a:prstGeom prst="rect">
-                            <a:avLst/>
-                          </a:prstGeom>
-                        </pic:spPr>
-                      </pic:pic>
-                      <pic:pic xmlns:pic="http://schemas.openxmlformats.org/drawingml/2006/picture">
-                        <pic:nvPicPr>
-                          <pic:cNvPr id="117" name="Picture 117" descr="A close up of a logo&#10;&#10;Description automatically generated"/>
-                          <pic:cNvPicPr>
-                            <a:picLocks noChangeAspect="1"/>
-                          </pic:cNvPicPr>
-                        </pic:nvPicPr>
-                        <pic:blipFill>
-                          <a:blip r:embed="rId8" cstate="print">
-                            <a:extLst>
-                              <a:ext uri="{28A0092B-C50C-407E-A947-70E740481C1C}">
-                                <a14:useLocalDpi xmlns:a14="http://schemas.microsoft.com/office/drawing/2010/main" val="0"/>
-                              </a:ext>
-                            </a:extLst>
-                          </a:blip>
-                          <a:stretch>
-                            <a:fillRect/>
-                          </a:stretch>
-                        </pic:blipFill>
-                        <pic:spPr>
-                          <a:xfrm>
-                            <a:off x="1374987" y="20320"/>
-                            <a:ext cx="255905" cy="255905"/>
-                          </a:xfrm>
-                          <a:prstGeom prst="rect">
-                            <a:avLst/>
-                          </a:prstGeom>
-                        </pic:spPr>
-                      </pic:pic>
-                      <pic:pic xmlns:pic="http://schemas.openxmlformats.org/drawingml/2006/picture">
-                        <pic:nvPicPr>
-                          <pic:cNvPr id="116" name="Picture 116" descr="A close up of a logo&#10;&#10;Description automatically generated"/>
-                          <pic:cNvPicPr>
-                            <a:picLocks noChangeAspect="1"/>
-                          </pic:cNvPicPr>
-                        </pic:nvPicPr>
-                        <pic:blipFill>
-                          <a:blip r:embed="rId9" cstate="print">
-                            <a:extLst>
-                              <a:ext uri="{28A0092B-C50C-407E-A947-70E740481C1C}">
-                                <a14:useLocalDpi xmlns:a14="http://schemas.microsoft.com/office/drawing/2010/main" val="0"/>
-                              </a:ext>
-                            </a:extLst>
-                          </a:blip>
-                          <a:stretch>
-                            <a:fillRect/>
-                          </a:stretch>
-                        </pic:blipFill>
-                        <pic:spPr>
-                          <a:xfrm>
-                            <a:off x="5696374" y="13547"/>
-                            <a:ext cx="255905" cy="255905"/>
-                          </a:xfrm>
-                          <a:prstGeom prst="rect">
-                            <a:avLst/>
-                          </a:prstGeom>
-                        </pic:spPr>
-                      </pic:pic>
-                      <pic:pic xmlns:pic="http://schemas.openxmlformats.org/drawingml/2006/picture">
-                        <pic:nvPicPr>
-                          <pic:cNvPr id="115" name="Picture 115" descr="A close up of a logo&#10;&#10;Description automatically generated"/>
-                          <pic:cNvPicPr>
-                            <a:picLocks noChangeAspect="1"/>
-                          </pic:cNvPicPr>
-                        </pic:nvPicPr>
-                        <pic:blipFill>
-                          <a:blip r:embed="rId10" cstate="print">
-                            <a:extLst>
-                              <a:ext uri="{28A0092B-C50C-407E-A947-70E740481C1C}">
-                                <a14:useLocalDpi xmlns:a14="http://schemas.microsoft.com/office/drawing/2010/main" val="0"/>
-                              </a:ext>
-                            </a:extLst>
-                          </a:blip>
-                          <a:stretch>
-                            <a:fillRect/>
-                          </a:stretch>
-                        </pic:blipFill>
-                        <pic:spPr>
-                          <a:xfrm>
-                            <a:off x="3583094" y="6774"/>
-                            <a:ext cx="255905" cy="255905"/>
-                          </a:xfrm>
-                          <a:prstGeom prst="rect">
-                            <a:avLst/>
-                          </a:prstGeom>
-                        </pic:spPr>
-                      </pic:pic>
-                      <wps:wsp>
-                        <wps:cNvPr id="105" name="Text Box 105"/>
-                        <wps:cNvSpPr txBox="1"/>
-                        <wps:spPr>
-                          <a:xfrm>
-                            <a:off x="162560" y="13547"/>
-                            <a:ext cx="1150374" cy="255905"/>
-                          </a:xfrm>
-                          <a:prstGeom prst="rect">
-                            <a:avLst/>
-                          </a:prstGeom>
-                          <a:noFill/>
-                          <a:ln w="6350">
-                            <a:noFill/>
-                          </a:ln>
-                        </wps:spPr>
-                        <wps:txbx>
-                          <w:txbxContent>
-                            <w:p>
-                              <w:pPr>
-                                <w:rPr>
-                                  <w:rFonts w:ascii="Times New Roman" w:hAnsi="Times New Roman" w:cs="Times New Roman"/>
-                                  <w:color w:val="2F5496" w:themeColor="accent1" w:themeShade="BF"/>
-                                </w:rPr>
-                              </w:pPr>
-                              <w:r>
-                                <w:rPr>
-                                  <w:rFonts w:ascii="Times New Roman" w:hAnsi="Times New Roman" w:cs="Times New Roman"/>
-                                  <w:color w:val="2F5496" w:themeColor="accent1" w:themeShade="BF"/>
-                                </w:rPr>
-                                <w:t>+</w:t>
-                              </w:r>
-                              <w:r>
-                                <w:rPr>
-                                  <w:rFonts w:ascii="Times New Roman" w:hAnsi="Times New Roman" w:cs="Times New Roman"/>
-                                  <w:color w:val="2F5496" w:themeColor="accent1" w:themeShade="BF"/>
-                                </w:rPr>
-                                <w:t>61</w:t>
-                              </w:r>
-                              <w:r>
-                                <w:rPr>
-                                  <w:rFonts w:ascii="Times New Roman" w:hAnsi="Times New Roman" w:cs="Times New Roman"/>
-                                  <w:color w:val="2F5496" w:themeColor="accent1" w:themeShade="BF"/>
-                                </w:rPr>
-                                <w:t xml:space="preserve"> </w:t>
-                              </w:r>
-                              <w:r>
-                                <w:rPr>
-                                  <w:rFonts w:ascii="Times New Roman" w:hAnsi="Times New Roman" w:cs="Times New Roman"/>
-                                  <w:color w:val="2F5496" w:themeColor="accent1" w:themeShade="BF"/>
-                                </w:rPr>
-                                <w:t>41</w:t>
-                              </w:r>
-                              <w:r>
-                                <w:rPr>
-                                  <w:rFonts w:ascii="Times New Roman" w:hAnsi="Times New Roman" w:cs="Times New Roman"/>
-                                  <w:color w:val="2F5496" w:themeColor="accent1" w:themeShade="BF"/>
-                                </w:rPr>
-                                <w:t xml:space="preserve"> </w:t>
-                              </w:r>
-                              <w:r>
-                                <w:rPr>
-                                  <w:rFonts w:ascii="Times New Roman" w:hAnsi="Times New Roman" w:cs="Times New Roman"/>
-                                  <w:color w:val="2F5496" w:themeColor="accent1" w:themeShade="BF"/>
-                                </w:rPr>
-                                <w:t>5557</w:t>
-                              </w:r>
-                              <w:r>
-                                <w:rPr>
-                                  <w:rFonts w:ascii="Times New Roman" w:hAnsi="Times New Roman" w:cs="Times New Roman"/>
-                                  <w:color w:val="2F5496" w:themeColor="accent1" w:themeShade="BF"/>
-                                </w:rPr>
-                                <w:t xml:space="preserve"> 34</w:t>
-                              </w:r>
-                              <w:r>
-                                <w:rPr>
-                                  <w:rFonts w:ascii="Times New Roman" w:hAnsi="Times New Roman" w:cs="Times New Roman"/>
-                                  <w:color w:val="2F5496" w:themeColor="accent1" w:themeShade="BF"/>
-                                </w:rPr>
-                                <w:t>4</w:t>
-                              </w:r>
-                            </w:p>
-                          </w:txbxContent>
-                        </wps:txbx>
-                        <wps:bodyPr rot="0" spcFirstLastPara="0" vertOverflow="overflow" horzOverflow="overflow" vert="horz" wrap="square" lIns="91440" tIns="45720" rIns="91440" bIns="45720" numCol="1" spcCol="0" rtlCol="0" fromWordArt="0" anchor="t" anchorCtr="0" forceAA="0" compatLnSpc="1">
-                          <a:prstTxWarp prst="textNoShape">
-                            <a:avLst/>
-                          </a:prstTxWarp>
-                          <a:noAutofit/>
-                        </wps:bodyPr>
-                      </wps:wsp>
-                      <wps:wsp>
-                        <wps:cNvPr id="104" name="Text Box 104"/>
-                        <wps:cNvSpPr txBox="1"/>
-                        <wps:spPr>
-                          <a:xfrm>
-                            <a:off x="1591734" y="6774"/>
-                            <a:ext cx="1896110" cy="307340"/>
-                          </a:xfrm>
-                          <a:prstGeom prst="rect">
-                            <a:avLst/>
-                          </a:prstGeom>
-                          <a:noFill/>
-                          <a:ln w="6350">
-                            <a:noFill/>
-                          </a:ln>
-                        </wps:spPr>
-                        <wps:txbx>
-                          <w:txbxContent>
-                            <w:p>
-                              <w:pPr>
-                                <w:rPr>
-                                  <w:rFonts w:ascii="Times New Roman" w:hAnsi="Times New Roman" w:cs="Times New Roman"/>
-                                  <w:color w:val="2F5496" w:themeColor="accent1" w:themeShade="BF"/>
-                                </w:rPr>
-                              </w:pPr>
-                              <w:hyperlink r:id="rId11" w:history="1">
-                                <w:r>
-                                  <w:rPr>
-                                    <w:rStyle w:val="Hyperlink"/>
-                                    <w:rFonts w:ascii="Times New Roman" w:hAnsi="Times New Roman" w:cs="Times New Roman"/>
-                                    <w:color w:val="2F5496" w:themeColor="accent1" w:themeShade="BF"/>
-                                    <w:u w:val="none"/>
-                                  </w:rPr>
-                                  <w:t>wijenayakes@unimelb.edu.au</w:t>
-                                </w:r>
-                              </w:hyperlink>
-                            </w:p>
-                          </w:txbxContent>
-                        </wps:txbx>
-                        <wps:bodyPr rot="0" spcFirstLastPara="0" vertOverflow="overflow" horzOverflow="overflow" vert="horz" wrap="square" lIns="91440" tIns="45720" rIns="91440" bIns="45720" numCol="1" spcCol="0" rtlCol="0" fromWordArt="0" anchor="t" anchorCtr="0" forceAA="0" compatLnSpc="1">
-                          <a:prstTxWarp prst="textNoShape">
-                            <a:avLst/>
-                          </a:prstTxWarp>
-                          <a:noAutofit/>
-                        </wps:bodyPr>
-                      </wps:wsp>
-                      <wps:wsp>
-                        <wps:cNvPr id="14" name="Text Box 14"/>
-                        <wps:cNvSpPr txBox="1"/>
-                        <wps:spPr>
-                          <a:xfrm>
-                            <a:off x="5933440" y="0"/>
-                            <a:ext cx="1982470" cy="307340"/>
-                          </a:xfrm>
-                          <a:prstGeom prst="rect">
-                            <a:avLst/>
-                          </a:prstGeom>
-                          <a:noFill/>
-                          <a:ln w="6350">
-                            <a:noFill/>
-                          </a:ln>
-                        </wps:spPr>
-                        <wps:txbx>
-                          <w:txbxContent>
-                            <w:p>
-                              <w:pPr>
-                                <w:rPr>
-                                  <w:rFonts w:ascii="Times New Roman" w:hAnsi="Times New Roman" w:cs="Times New Roman"/>
-                                  <w:color w:val="2F5496" w:themeColor="accent1" w:themeShade="BF"/>
-                                </w:rPr>
-                              </w:pPr>
-                              <w:hyperlink r:id="rId12" w:history="1">
-                                <w:proofErr w:type="spellStart"/>
-                                <w:r>
-                                  <w:rPr>
-                                    <w:rStyle w:val="Hyperlink"/>
-                                    <w:rFonts w:ascii="Times New Roman" w:hAnsi="Times New Roman" w:cs="Times New Roman"/>
-                                    <w:color w:val="2F5496" w:themeColor="accent1" w:themeShade="BF"/>
-                                    <w:u w:val="none"/>
-                                  </w:rPr>
-                                  <w:t>senuriwijenayake</w:t>
-                                </w:r>
-                                <w:proofErr w:type="spellEnd"/>
-                              </w:hyperlink>
-                            </w:p>
-                          </w:txbxContent>
-                        </wps:txbx>
-                        <wps:bodyPr rot="0" spcFirstLastPara="0" vertOverflow="overflow" horzOverflow="overflow" vert="horz" wrap="square" lIns="91440" tIns="45720" rIns="91440" bIns="45720" numCol="1" spcCol="0" rtlCol="0" fromWordArt="0" anchor="t" anchorCtr="0" forceAA="0" compatLnSpc="1">
-                          <a:prstTxWarp prst="textNoShape">
-                            <a:avLst/>
-                          </a:prstTxWarp>
-                          <a:noAutofit/>
-                        </wps:bodyPr>
-                      </wps:wsp>
-                      <wps:wsp>
-                        <wps:cNvPr id="19" name="Text Box 19"/>
-                        <wps:cNvSpPr txBox="1"/>
-                        <wps:spPr>
-                          <a:xfrm>
-                            <a:off x="3806614" y="0"/>
-                            <a:ext cx="1814830" cy="307340"/>
-                          </a:xfrm>
-                          <a:prstGeom prst="rect">
-                            <a:avLst/>
-                          </a:prstGeom>
-                          <a:noFill/>
-                          <a:ln w="6350">
-                            <a:noFill/>
-                          </a:ln>
-                        </wps:spPr>
-                        <wps:txbx>
-                          <w:txbxContent>
-                            <w:p>
-                              <w:pPr>
-                                <w:rPr>
-                                  <w:rFonts w:ascii="Times New Roman" w:hAnsi="Times New Roman" w:cs="Times New Roman"/>
-                                  <w:color w:val="2F5496" w:themeColor="accent1" w:themeShade="BF"/>
-                                </w:rPr>
-                              </w:pPr>
-                              <w:hyperlink r:id="rId13" w:history="1">
-                                <w:r>
-                                  <w:rPr>
-                                    <w:rStyle w:val="Hyperlink"/>
-                                    <w:rFonts w:ascii="Times New Roman" w:hAnsi="Times New Roman" w:cs="Times New Roman"/>
-                                    <w:color w:val="2F5496" w:themeColor="accent1" w:themeShade="BF"/>
-                                    <w:u w:val="none"/>
-                                  </w:rPr>
-                                  <w:t>www.senuriwijenayake.com</w:t>
-                                </w:r>
-                              </w:hyperlink>
-                            </w:p>
-                          </w:txbxContent>
-                        </wps:txbx>
-                        <wps:bodyPr rot="0" spcFirstLastPara="0" vertOverflow="overflow" horzOverflow="overflow" vert="horz" wrap="square" lIns="91440" tIns="45720" rIns="91440" bIns="45720" numCol="1" spcCol="0" rtlCol="0" fromWordArt="0" anchor="t" anchorCtr="0" forceAA="0" compatLnSpc="1">
-                          <a:prstTxWarp prst="textNoShape">
-                            <a:avLst/>
-                          </a:prstTxWarp>
-                          <a:noAutofit/>
-                        </wps:bodyPr>
-                      </wps:wsp>
-                    </wpg:wgp>
-                  </a:graphicData>
-                </a:graphic>
-              </wp:anchor>
-            </w:drawing>
-          </mc:Choice>
-          <mc:Fallback>
-            <w:pict>
-              <v:group w14:anchorId="63202DB8" id="Group 26" o:spid="_x0000_s1026" style="position:absolute;margin-left:-47.35pt;margin-top:10.5pt;width:623.3pt;height:24.7pt;z-index:251627008" coordsize="79159,3141" o:gfxdata="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">
-                <v:shapetype id="_x0000_t75" coordsize="21600,21600" o:spt="75" o:preferrelative="t" path="m@4@5l@4@11@9@11@9@5xe" filled="f" stroked="f">
-                  <v:stroke joinstyle="miter"/>
-                  <v:formulas>
-                    <v:f eqn="if lineDrawn pixelLineWidth 0"/>
-                    <v:f eqn="sum @0 1 0"/>
-                    <v:f eqn="sum 0 0 @1"/>
-                    <v:f eqn="prod @2 1 2"/>
-                    <v:f eqn="prod @3 21600 pixelWidth"/>
-                    <v:f eqn="prod @3 21600 pixelHeight"/>
-                    <v:f eqn="sum @0 0 1"/>
-                    <v:f eqn="prod @6 1 2"/>
-                    <v:f eqn="prod @7 21600 pixelWidth"/>
-                    <v:f eqn="sum @8 21600 0"/>
-                    <v:f eqn="prod @7 21600 pixelHeight"/>
-                    <v:f eqn="sum @10 21600 0"/>
-                  </v:formulas>
-                  <v:path o:extrusionok="f" gradientshapeok="t" o:connecttype="rect"/>
-                  <o:lock v:ext="edit" aspectratio="t"/>
-                </v:shapetype>
-                <v:shape id="Picture 118" o:spid="_x0000_s1027" type="#_x0000_t75" alt="A close up of a logo&#10;&#10;Description automatically generated" style="position:absolute;top:406;width:2095;height:2095;visibility:visible;mso-wrap-style:square" o:gfxdata="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">
-                  <v:imagedata r:id="rId14" o:title="A close up of a logo&#10;&#10;Description automatically generated"/>
-                </v:shape>
-                <v:shape id="Picture 117" o:spid="_x0000_s1028" type="#_x0000_t75" alt="A close up of a logo&#10;&#10;Description automatically generated" style="position:absolute;left:13749;top:203;width:2559;height:2559;visibility:visible;mso-wrap-style:square" o:gfxdata="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">
-                  <v:imagedata r:id="rId15" o:title="A close up of a logo&#10;&#10;Description automatically generated"/>
-                </v:shape>
-                <v:shape id="Picture 116" o:spid="_x0000_s1029" type="#_x0000_t75" alt="A close up of a logo&#10;&#10;Description automatically generated" style="position:absolute;left:56963;top:135;width:2559;height:2559;visibility:visible;mso-wrap-style:square" o:gfxdata="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">
-                  <v:imagedata r:id="rId16" o:title="A close up of a logo&#10;&#10;Description automatically generated"/>
-                </v:shape>
-                <v:shape id="Picture 115" o:spid="_x0000_s1030" type="#_x0000_t75" alt="A close up of a logo&#10;&#10;Description automatically generated" style="position:absolute;left:35830;top:67;width:2559;height:2559;visibility:visible;mso-wrap-style:square" o:gfxdata="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">
-                  <v:imagedata r:id="rId17" o:title="A close up of a logo&#10;&#10;Description automatically generated"/>
-                </v:shape>
-                <v:shapetype id="_x0000_t202" coordsize="21600,21600" o:spt="202" path="m,l,21600r21600,l21600,xe">
-                  <v:stroke joinstyle="miter"/>
-                  <v:path gradientshapeok="t" o:connecttype="rect"/>
-                </v:shapetype>
-                <v:shape id="Text Box 105" o:spid="_x0000_s1031" type="#_x0000_t202" style="position:absolute;left:1625;top:135;width:11504;height:2559;visibility:visible;mso-wrap-style:square;v-text-anchor:top" o:gfxdata="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" filled="f" stroked="f" strokeweight=".5pt">
-                  <v:textbox>
-                    <w:txbxContent>
-                      <w:p>
-                        <w:pPr>
-                          <w:rPr>
-                            <w:rFonts w:ascii="Times New Roman" w:hAnsi="Times New Roman" w:cs="Times New Roman"/>
-                            <w:color w:val="2F5496" w:themeColor="accent1" w:themeShade="BF"/>
-                          </w:rPr>
-                        </w:pPr>
-                        <w:r>
-                          <w:rPr>
-                            <w:rFonts w:ascii="Times New Roman" w:hAnsi="Times New Roman" w:cs="Times New Roman"/>
-                            <w:color w:val="2F5496" w:themeColor="accent1" w:themeShade="BF"/>
-                          </w:rPr>
-                          <w:t>+</w:t>
-                        </w:r>
-                        <w:r>
-                          <w:rPr>
-                            <w:rFonts w:ascii="Times New Roman" w:hAnsi="Times New Roman" w:cs="Times New Roman"/>
-                            <w:color w:val="2F5496" w:themeColor="accent1" w:themeShade="BF"/>
-                          </w:rPr>
-                          <w:t>61</w:t>
-                        </w:r>
-                        <w:r>
-                          <w:rPr>
-                            <w:rFonts w:ascii="Times New Roman" w:hAnsi="Times New Roman" w:cs="Times New Roman"/>
-                            <w:color w:val="2F5496" w:themeColor="accent1" w:themeShade="BF"/>
-                          </w:rPr>
-                          <w:t xml:space="preserve"> </w:t>
-                        </w:r>
-                        <w:r>
-                          <w:rPr>
-                            <w:rFonts w:ascii="Times New Roman" w:hAnsi="Times New Roman" w:cs="Times New Roman"/>
-                            <w:color w:val="2F5496" w:themeColor="accent1" w:themeShade="BF"/>
-                          </w:rPr>
-                          <w:t>41</w:t>
-                        </w:r>
-                        <w:r>
-                          <w:rPr>
-                            <w:rFonts w:ascii="Times New Roman" w:hAnsi="Times New Roman" w:cs="Times New Roman"/>
-                            <w:color w:val="2F5496" w:themeColor="accent1" w:themeShade="BF"/>
-                          </w:rPr>
-                          <w:t xml:space="preserve"> </w:t>
-                        </w:r>
-                        <w:r>
-                          <w:rPr>
-                            <w:rFonts w:ascii="Times New Roman" w:hAnsi="Times New Roman" w:cs="Times New Roman"/>
-                            <w:color w:val="2F5496" w:themeColor="accent1" w:themeShade="BF"/>
-                          </w:rPr>
-                          <w:t>5557</w:t>
-                        </w:r>
-                        <w:r>
-                          <w:rPr>
-                            <w:rFonts w:ascii="Times New Roman" w:hAnsi="Times New Roman" w:cs="Times New Roman"/>
-                            <w:color w:val="2F5496" w:themeColor="accent1" w:themeShade="BF"/>
-                          </w:rPr>
-                          <w:t xml:space="preserve"> 34</w:t>
-                        </w:r>
-                        <w:r>
-                          <w:rPr>
-                            <w:rFonts w:ascii="Times New Roman" w:hAnsi="Times New Roman" w:cs="Times New Roman"/>
-                            <w:color w:val="2F5496" w:themeColor="accent1" w:themeShade="BF"/>
-                          </w:rPr>
-                          <w:t>4</w:t>
-                        </w:r>
-                      </w:p>
-                    </w:txbxContent>
-                  </v:textbox>
-                </v:shape>
-                <v:shape id="Text Box 104" o:spid="_x0000_s1032" type="#_x0000_t202" style="position:absolute;left:15917;top:67;width:18961;height:3074;visibility:visible;mso-wrap-style:square;v-text-anchor:top" o:gfxdata="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" filled="f" stroked="f" strokeweight=".5pt">
-                  <v:textbox>
-                    <w:txbxContent>
-                      <w:p>
-                        <w:pPr>
-                          <w:rPr>
-                            <w:rFonts w:ascii="Times New Roman" w:hAnsi="Times New Roman" w:cs="Times New Roman"/>
-                            <w:color w:val="2F5496" w:themeColor="accent1" w:themeShade="BF"/>
-                          </w:rPr>
-                        </w:pPr>
-                        <w:hyperlink r:id="rId18" w:history="1">
-                          <w:r>
-                            <w:rPr>
-                              <w:rStyle w:val="Hyperlink"/>
-                              <w:rFonts w:ascii="Times New Roman" w:hAnsi="Times New Roman" w:cs="Times New Roman"/>
-                              <w:color w:val="2F5496" w:themeColor="accent1" w:themeShade="BF"/>
-                              <w:u w:val="none"/>
-                            </w:rPr>
-                            <w:t>wijenayakes@unimelb.edu.au</w:t>
-                          </w:r>
-                        </w:hyperlink>
-                      </w:p>
-                    </w:txbxContent>
-                  </v:textbox>
-                </v:shape>
-                <v:shape id="Text Box 14" o:spid="_x0000_s1033" type="#_x0000_t202" style="position:absolute;left:59334;width:19825;height:3073;visibility:visible;mso-wrap-style:square;v-text-anchor:top" o:gfxdata="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" filled="f" stroked="f" strokeweight=".5pt">
-                  <v:textbox>
-                    <w:txbxContent>
-                      <w:p>
-                        <w:pPr>
-                          <w:rPr>
-                            <w:rFonts w:ascii="Times New Roman" w:hAnsi="Times New Roman" w:cs="Times New Roman"/>
-                            <w:color w:val="2F5496" w:themeColor="accent1" w:themeShade="BF"/>
-                          </w:rPr>
-                        </w:pPr>
-                        <w:hyperlink r:id="rId19" w:history="1">
-                          <w:proofErr w:type="spellStart"/>
-                          <w:r>
-                            <w:rPr>
-                              <w:rStyle w:val="Hyperlink"/>
-                              <w:rFonts w:ascii="Times New Roman" w:hAnsi="Times New Roman" w:cs="Times New Roman"/>
-                              <w:color w:val="2F5496" w:themeColor="accent1" w:themeShade="BF"/>
-                              <w:u w:val="none"/>
-                            </w:rPr>
-                            <w:t>senuriwijenayake</w:t>
-                          </w:r>
-                          <w:proofErr w:type="spellEnd"/>
-                        </w:hyperlink>
-                      </w:p>
-                    </w:txbxContent>
-                  </v:textbox>
-                </v:shape>
-                <v:shape id="Text Box 19" o:spid="_x0000_s1034" type="#_x0000_t202" style="position:absolute;left:38066;width:18148;height:3073;visibility:visible;mso-wrap-style:square;v-text-anchor:top" o:gfxdata="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" filled="f" stroked="f" strokeweight=".5pt">
-                  <v:textbox>
-                    <w:txbxContent>
-                      <w:p>
-                        <w:pPr>
-                          <w:rPr>
-                            <w:rFonts w:ascii="Times New Roman" w:hAnsi="Times New Roman" w:cs="Times New Roman"/>
-                            <w:color w:val="2F5496" w:themeColor="accent1" w:themeShade="BF"/>
-                          </w:rPr>
-                        </w:pPr>
-                        <w:hyperlink r:id="rId20" w:history="1">
-                          <w:r>
-                            <w:rPr>
-                              <w:rStyle w:val="Hyperlink"/>
-                              <w:rFonts w:ascii="Times New Roman" w:hAnsi="Times New Roman" w:cs="Times New Roman"/>
-                              <w:color w:val="2F5496" w:themeColor="accent1" w:themeShade="BF"/>
-                              <w:u w:val="none"/>
-                            </w:rPr>
-                            <w:t>www.senuriwijenayake.com</w:t>
-                          </w:r>
-                        </w:hyperlink>
-                      </w:p>
-                    </w:txbxContent>
-                  </v:textbox>
-                </v:shape>
-              </v:group>
-            </w:pict>
-          </mc:Fallback>
-        </mc:AlternateContent>
-      </w:r>
-      <w:r>
-        <w:rPr>
-          <w:rFonts w:ascii="Times New Roman" w:hAnsi="Times New Roman" w:cs="Times New Roman"/>
-          <w:noProof/>
-        </w:rPr>
-        <mc:AlternateContent>
-          <mc:Choice Requires="wpg">
-            <w:drawing>
-              <wp:anchor distT="0" distB="0" distL="114300" distR="114300" simplePos="0" relativeHeight="251623936" behindDoc="0" locked="0" layoutInCell="1" allowOverlap="1" wp14:anchorId="1E70AE75" wp14:editId="6BA0D58C">
+              <wp:anchor distT="0" distB="0" distL="114300" distR="114300" simplePos="0" relativeHeight="251617792" behindDoc="0" locked="0" layoutInCell="1" allowOverlap="1" wp14:anchorId="1E70AE75" wp14:editId="6A858BF5">
                 <wp:simplePos x="0" y="0"/>
                 <wp:positionH relativeFrom="column">
                   <wp:posOffset>-914400</wp:posOffset>
@@ -872,8 +858,8 @@
           </mc:Choice>
           <mc:Fallback>
             <w:pict>
-              <v:group w14:anchorId="1E70AE75" id="Group 21" o:spid="_x0000_s1035" style="position:absolute;margin-left:-1in;margin-top:-65.15pt;width:609.3pt;height:106.65pt;z-index:251623936;mso-height-relative:margin" coordorigin=",2250" coordsize="77382,13544" o:gfxdata="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">
-                <v:shape id="Text Box 113" o:spid="_x0000_s1036" type="#_x0000_t202" style="position:absolute;top:2250;width:75495;height:13545;visibility:visible;mso-wrap-style:square;v-text-anchor:top" o:gfxdata="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" filled="f" stroked="f" strokeweight=".5pt">
+              <v:group w14:anchorId="1E70AE75" id="Group 21" o:spid="_x0000_s1029" style="position:absolute;margin-left:-1in;margin-top:-65.15pt;width:609.3pt;height:106.65pt;z-index:251617792;mso-height-relative:margin" coordorigin=",2250" coordsize="77382,13544" o:gfxdata="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">
+                <v:shape id="Text Box 113" o:spid="_x0000_s1030" type="#_x0000_t202" style="position:absolute;top:2250;width:75495;height:13545;visibility:visible;mso-wrap-style:square;v-text-anchor:top" o:gfxdata="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" filled="f" stroked="f" strokeweight=".5pt">
                   <v:textbox>
                     <w:txbxContent>
                       <w:p>
@@ -930,7 +916,7 @@
                     </w:txbxContent>
                   </v:textbox>
                 </v:shape>
-                <v:shape id="Text Box 111" o:spid="_x0000_s1037" type="#_x0000_t202" style="position:absolute;left:1944;top:8359;width:75438;height:3931;visibility:visible;mso-wrap-style:square;v-text-anchor:top" o:gfxdata="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" filled="f" stroked="f" strokeweight=".5pt">
+                <v:shape id="Text Box 111" o:spid="_x0000_s1031" type="#_x0000_t202" style="position:absolute;left:1944;top:8359;width:75438;height:3931;visibility:visible;mso-wrap-style:square;v-text-anchor:top" o:gfxdata="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" filled="f" stroked="f" strokeweight=".5pt">
                   <v:textbox>
                     <w:txbxContent>
                       <w:p>
@@ -1011,7 +997,7 @@
         <mc:AlternateContent>
           <mc:Choice Requires="wps">
             <w:drawing>
-              <wp:anchor distT="0" distB="0" distL="114300" distR="114300" simplePos="0" relativeHeight="251632128" behindDoc="0" locked="0" layoutInCell="1" allowOverlap="1" wp14:anchorId="0EB63EB6" wp14:editId="5B87FF63">
+              <wp:anchor distT="0" distB="0" distL="114300" distR="114300" simplePos="0" relativeHeight="251632128" behindDoc="0" locked="0" layoutInCell="1" allowOverlap="1" wp14:anchorId="0EB63EB6" wp14:editId="20571D08">
                 <wp:simplePos x="0" y="0"/>
                 <wp:positionH relativeFrom="column">
                   <wp:posOffset>-660400</wp:posOffset>
@@ -1205,7 +1191,7 @@
                               </w:rPr>
                               <w:t xml:space="preserve">Mentoring a postgraduate </w:t>
                             </w:r>
-                            <w:hyperlink r:id="rId21" w:history="1">
+                            <w:hyperlink r:id="rId14" w:history="1">
                               <w:r>
                                 <w:rPr>
                                   <w:rStyle w:val="Hyperlink"/>
@@ -1277,7 +1263,7 @@
                                 <w:szCs w:val="22"/>
                               </w:rPr>
                             </w:pPr>
-                            <w:hyperlink r:id="rId22" w:history="1">
+                            <w:hyperlink r:id="rId15" w:history="1">
                               <w:r>
                                 <w:rPr>
                                   <w:rStyle w:val="Hyperlink"/>
@@ -1307,7 +1293,7 @@
                                 <w:szCs w:val="22"/>
                               </w:rPr>
                             </w:pPr>
-                            <w:hyperlink r:id="rId23" w:history="1">
+                            <w:hyperlink r:id="rId16" w:history="1">
                               <w:r>
                                 <w:rPr>
                                   <w:rStyle w:val="Hyperlink"/>
@@ -1361,7 +1347,7 @@
                                 <w:szCs w:val="22"/>
                               </w:rPr>
                             </w:pPr>
-                            <w:hyperlink r:id="rId24" w:history="1">
+                            <w:hyperlink r:id="rId17" w:history="1">
                               <w:r>
                                 <w:rPr>
                                   <w:rStyle w:val="Hyperlink"/>
@@ -1406,7 +1392,7 @@
                                 <w:szCs w:val="22"/>
                               </w:rPr>
                             </w:pPr>
-                            <w:hyperlink r:id="rId25" w:history="1">
+                            <w:hyperlink r:id="rId18" w:history="1">
                               <w:r>
                                 <w:rPr>
                                   <w:rStyle w:val="Hyperlink"/>
@@ -1485,7 +1471,7 @@
           </mc:Choice>
           <mc:Fallback>
             <w:pict>
-              <v:shape w14:anchorId="0EB63EB6" id="Text Box 46" o:spid="_x0000_s1038" type="#_x0000_t202" style="position:absolute;margin-left:-52pt;margin-top:372.2pt;width:557.75pt;height:216.75pt;z-index:251632128;visibility:visible;mso-wrap-style:square;mso-width-percent:0;mso-height-percent:0;mso-wrap-distance-left:9pt;mso-wrap-distance-top:0;mso-wrap-distance-right:9pt;mso-wrap-distance-bottom:0;mso-position-horizontal:absolute;mso-position-horizontal-relative:text;mso-position-vertical:absolute;mso-position-vertical-relative:text;mso-width-percent:0;mso-height-percent:0;mso-width-relative:margin;mso-height-relative:margin;v-text-anchor:top" o:gfxdata="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" filled="f" stroked="f" strokeweight=".5pt">
+              <v:shape w14:anchorId="0EB63EB6" id="Text Box 46" o:spid="_x0000_s1032" type="#_x0000_t202" style="position:absolute;margin-left:-52pt;margin-top:372.2pt;width:557.75pt;height:216.75pt;z-index:251632128;visibility:visible;mso-wrap-style:square;mso-width-percent:0;mso-height-percent:0;mso-wrap-distance-left:9pt;mso-wrap-distance-top:0;mso-wrap-distance-right:9pt;mso-wrap-distance-bottom:0;mso-position-horizontal:absolute;mso-position-horizontal-relative:text;mso-position-vertical:absolute;mso-position-vertical-relative:text;mso-width-percent:0;mso-height-percent:0;mso-width-relative:margin;mso-height-relative:margin;v-text-anchor:top" o:gfxdata="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" filled="f" stroked="f" strokeweight=".5pt">
                 <v:textbox>
                   <w:txbxContent>
                     <w:p>
@@ -1650,7 +1636,7 @@
                         </w:rPr>
                         <w:t xml:space="preserve">Mentoring a postgraduate </w:t>
                       </w:r>
-                      <w:hyperlink r:id="rId26" w:history="1">
+                      <w:hyperlink r:id="rId19" w:history="1">
                         <w:r>
                           <w:rPr>
                             <w:rStyle w:val="Hyperlink"/>
@@ -1722,7 +1708,7 @@
                           <w:szCs w:val="22"/>
                         </w:rPr>
                       </w:pPr>
-                      <w:hyperlink r:id="rId27" w:history="1">
+                      <w:hyperlink r:id="rId20" w:history="1">
                         <w:r>
                           <w:rPr>
                             <w:rStyle w:val="Hyperlink"/>
@@ -1752,7 +1738,7 @@
                           <w:szCs w:val="22"/>
                         </w:rPr>
                       </w:pPr>
-                      <w:hyperlink r:id="rId28" w:history="1">
+                      <w:hyperlink r:id="rId21" w:history="1">
                         <w:r>
                           <w:rPr>
                             <w:rStyle w:val="Hyperlink"/>
@@ -1806,7 +1792,7 @@
                           <w:szCs w:val="22"/>
                         </w:rPr>
                       </w:pPr>
-                      <w:hyperlink r:id="rId29" w:history="1">
+                      <w:hyperlink r:id="rId22" w:history="1">
                         <w:r>
                           <w:rPr>
                             <w:rStyle w:val="Hyperlink"/>
@@ -1851,7 +1837,7 @@
                           <w:szCs w:val="22"/>
                         </w:rPr>
                       </w:pPr>
-                      <w:hyperlink r:id="rId30" w:history="1">
+                      <w:hyperlink r:id="rId23" w:history="1">
                         <w:r>
                           <w:rPr>
                             <w:rStyle w:val="Hyperlink"/>
@@ -1923,7 +1909,7 @@
         <mc:AlternateContent>
           <mc:Choice Requires="wpg">
             <w:drawing>
-              <wp:anchor distT="0" distB="0" distL="114300" distR="114300" simplePos="0" relativeHeight="251629056" behindDoc="0" locked="0" layoutInCell="1" allowOverlap="1" wp14:anchorId="2C1A0C59" wp14:editId="630A4315">
+              <wp:anchor distT="0" distB="0" distL="114300" distR="114300" simplePos="0" relativeHeight="251629056" behindDoc="0" locked="0" layoutInCell="1" allowOverlap="1" wp14:anchorId="2C1A0C59" wp14:editId="49018C61">
                 <wp:simplePos x="0" y="0"/>
                 <wp:positionH relativeFrom="column">
                   <wp:posOffset>-732536</wp:posOffset>
@@ -2225,27 +2211,7 @@
                                     <w:sz w:val="21"/>
                                     <w:szCs w:val="22"/>
                                   </w:rPr>
-                                  <w:t xml:space="preserve"> Dr. Jorge Goncalves and Prof. </w:t>
-                                </w:r>
-                                <w:proofErr w:type="spellStart"/>
-                                <w:r>
-                                  <w:rPr>
-                                    <w:rFonts w:ascii="Times New Roman" w:hAnsi="Times New Roman" w:cs="Times New Roman"/>
-                                    <w:bCs/>
-                                    <w:sz w:val="21"/>
-                                    <w:szCs w:val="22"/>
-                                  </w:rPr>
-                                  <w:t>Vassilis</w:t>
-                                </w:r>
-                                <w:proofErr w:type="spellEnd"/>
-                                <w:r>
-                                  <w:rPr>
-                                    <w:rFonts w:ascii="Times New Roman" w:hAnsi="Times New Roman" w:cs="Times New Roman"/>
-                                    <w:bCs/>
-                                    <w:sz w:val="21"/>
-                                    <w:szCs w:val="22"/>
-                                  </w:rPr>
-                                  <w:t xml:space="preserve"> </w:t>
+                                  <w:t xml:space="preserve"> Dr. Jorge Goncalves and Prof. Vassilis </w:t>
                                 </w:r>
                                 <w:proofErr w:type="spellStart"/>
                                 <w:r>
@@ -2567,9 +2533,9 @@
           </mc:Choice>
           <mc:Fallback>
             <w:pict>
-              <v:group w14:anchorId="2C1A0C59" id="Group 66" o:spid="_x0000_s1039" style="position:absolute;margin-left:-57.7pt;margin-top:155.3pt;width:563.75pt;height:198.8pt;z-index:251629056" coordsize="71598,25249" o:gfxdata="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">
-                <v:group id="Group 23" o:spid="_x0000_s1040" style="position:absolute;width:70662;height:3232" coordorigin="457" coordsize="43458,3232" o:gfxdata="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">
-                  <v:shape id="Text Box 24" o:spid="_x0000_s1041" type="#_x0000_t202" style="position:absolute;left:457;width:17922;height:3200;visibility:visible;mso-wrap-style:square;v-text-anchor:top" o:gfxdata="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" filled="f" stroked="f" strokeweight=".5pt">
+              <v:group w14:anchorId="2C1A0C59" id="Group 66" o:spid="_x0000_s1033" style="position:absolute;margin-left:-57.7pt;margin-top:155.3pt;width:563.75pt;height:198.8pt;z-index:251629056" coordsize="71598,25249" o:gfxdata="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">
+                <v:group id="Group 23" o:spid="_x0000_s1034" style="position:absolute;width:70662;height:3232" coordorigin="457" coordsize="43458,3232" o:gfxdata="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">
+                  <v:shape id="Text Box 24" o:spid="_x0000_s1035" type="#_x0000_t202" style="position:absolute;left:457;width:17922;height:3200;visibility:visible;mso-wrap-style:square;v-text-anchor:top" o:gfxdata="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" filled="f" stroked="f" strokeweight=".5pt">
                     <v:textbox>
                       <w:txbxContent>
                         <w:p>
@@ -2600,12 +2566,12 @@
                       </w:txbxContent>
                     </v:textbox>
                   </v:shape>
-                  <v:line id="Straight Connector 25" o:spid="_x0000_s1042" style="position:absolute;visibility:visible;mso-wrap-style:square" from="846,3200" to="43915,3232" o:connectortype="straight" o:gfxdata="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" strokecolor="#debf4e" strokeweight="1.5pt">
+                  <v:line id="Straight Connector 25" o:spid="_x0000_s1036" style="position:absolute;visibility:visible;mso-wrap-style:square" from="846,3200" to="43915,3232" o:connectortype="straight" o:gfxdata="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" strokecolor="#debf4e" strokeweight="1.5pt">
                     <v:stroke joinstyle="miter"/>
                   </v:line>
                 </v:group>
-                <v:group id="Group 29" o:spid="_x0000_s1043" style="position:absolute;left:72;top:3628;width:71526;height:8681" coordorigin=",91" coordsize="71526,8686" o:gfxdata="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">
-                  <v:shape id="Text Box 69" o:spid="_x0000_s1044" type="#_x0000_t202" style="position:absolute;left:50749;top:102;width:20777;height:2674;visibility:visible;mso-wrap-style:square;v-text-anchor:top" o:gfxdata="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" filled="f" stroked="f" strokeweight=".5pt">
+                <v:group id="Group 29" o:spid="_x0000_s1037" style="position:absolute;left:72;top:3628;width:71526;height:8681" coordorigin=",91" coordsize="71526,8686" o:gfxdata="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">
+                  <v:shape id="Text Box 69" o:spid="_x0000_s1038" type="#_x0000_t202" style="position:absolute;left:50749;top:102;width:20777;height:2674;visibility:visible;mso-wrap-style:square;v-text-anchor:top" o:gfxdata="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" filled="f" stroked="f" strokeweight=".5pt">
                     <v:textbox>
                       <w:txbxContent>
                         <w:p>
@@ -2640,7 +2606,7 @@
                       </w:txbxContent>
                     </v:textbox>
                   </v:shape>
-                  <v:shape id="Text Box 27" o:spid="_x0000_s1045" type="#_x0000_t202" style="position:absolute;top:91;width:56705;height:8687;visibility:visible;mso-wrap-style:square;v-text-anchor:top" o:gfxdata="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" filled="f" stroked="f" strokeweight=".5pt">
+                  <v:shape id="Text Box 27" o:spid="_x0000_s1039" type="#_x0000_t202" style="position:absolute;top:91;width:56705;height:8687;visibility:visible;mso-wrap-style:square;v-text-anchor:top" o:gfxdata="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" filled="f" stroked="f" strokeweight=".5pt">
                     <v:textbox>
                       <w:txbxContent>
                         <w:p>
@@ -2738,27 +2704,7 @@
                               <w:sz w:val="21"/>
                               <w:szCs w:val="22"/>
                             </w:rPr>
-                            <w:t xml:space="preserve"> Dr. Jorge Goncalves and Prof. </w:t>
-                          </w:r>
-                          <w:proofErr w:type="spellStart"/>
-                          <w:r>
-                            <w:rPr>
-                              <w:rFonts w:ascii="Times New Roman" w:hAnsi="Times New Roman" w:cs="Times New Roman"/>
-                              <w:bCs/>
-                              <w:sz w:val="21"/>
-                              <w:szCs w:val="22"/>
-                            </w:rPr>
-                            <w:t>Vassilis</w:t>
-                          </w:r>
-                          <w:proofErr w:type="spellEnd"/>
-                          <w:r>
-                            <w:rPr>
-                              <w:rFonts w:ascii="Times New Roman" w:hAnsi="Times New Roman" w:cs="Times New Roman"/>
-                              <w:bCs/>
-                              <w:sz w:val="21"/>
-                              <w:szCs w:val="22"/>
-                            </w:rPr>
-                            <w:t xml:space="preserve"> </w:t>
+                            <w:t xml:space="preserve"> Dr. Jorge Goncalves and Prof. Vassilis </w:t>
                           </w:r>
                           <w:proofErr w:type="spellStart"/>
                           <w:r>
@@ -2806,7 +2752,7 @@
                     </v:textbox>
                   </v:shape>
                 </v:group>
-                <v:shape id="Text Box 32" o:spid="_x0000_s1046" type="#_x0000_t202" style="position:absolute;left:217;top:11901;width:70873;height:13348;visibility:visible;mso-wrap-style:square;v-text-anchor:top" o:gfxdata="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" filled="f" stroked="f" strokeweight=".5pt">
+                <v:shape id="Text Box 32" o:spid="_x0000_s1040" type="#_x0000_t202" style="position:absolute;left:217;top:11901;width:70873;height:13348;visibility:visible;mso-wrap-style:square;v-text-anchor:top" o:gfxdata="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" filled="f" stroked="f" strokeweight=".5pt">
                   <v:textbox>
                     <w:txbxContent>
                       <w:p>
@@ -3058,7 +3004,7 @@
         <mc:AlternateContent>
           <mc:Choice Requires="wps">
             <w:drawing>
-              <wp:anchor distT="0" distB="0" distL="114300" distR="114300" simplePos="0" relativeHeight="251625984" behindDoc="0" locked="0" layoutInCell="1" allowOverlap="1" wp14:anchorId="3A895D6E" wp14:editId="68291DA7">
+              <wp:anchor distT="0" distB="0" distL="114300" distR="114300" simplePos="0" relativeHeight="251619840" behindDoc="0" locked="0" layoutInCell="1" allowOverlap="1" wp14:anchorId="3A895D6E" wp14:editId="5B734239">
                 <wp:simplePos x="0" y="0"/>
                 <wp:positionH relativeFrom="column">
                   <wp:posOffset>-713232</wp:posOffset>
@@ -3436,7 +3382,7 @@
           </mc:Choice>
           <mc:Fallback>
             <w:pict>
-              <v:shape w14:anchorId="3A895D6E" id="Text Box 76" o:spid="_x0000_s1047" type="#_x0000_t202" style="position:absolute;margin-left:-56.15pt;margin-top:70.85pt;width:563.6pt;height:89.3pt;z-index:251625984;visibility:visible;mso-wrap-style:square;mso-width-percent:0;mso-height-percent:0;mso-wrap-distance-left:9pt;mso-wrap-distance-top:0;mso-wrap-distance-right:9pt;mso-wrap-distance-bottom:0;mso-position-horizontal:absolute;mso-position-horizontal-relative:text;mso-position-vertical:absolute;mso-position-vertical-relative:text;mso-width-percent:0;mso-height-percent:0;mso-width-relative:margin;mso-height-relative:margin;v-text-anchor:top" o:gfxdata="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" filled="f" stroked="f" strokeweight=".5pt">
+              <v:shape w14:anchorId="3A895D6E" id="Text Box 76" o:spid="_x0000_s1041" type="#_x0000_t202" style="position:absolute;margin-left:-56.15pt;margin-top:70.85pt;width:563.6pt;height:89.3pt;z-index:251619840;visibility:visible;mso-wrap-style:square;mso-width-percent:0;mso-height-percent:0;mso-wrap-distance-left:9pt;mso-wrap-distance-top:0;mso-wrap-distance-right:9pt;mso-wrap-distance-bottom:0;mso-position-horizontal:absolute;mso-position-horizontal-relative:text;mso-position-vertical:absolute;mso-position-vertical-relative:text;mso-width-percent:0;mso-height-percent:0;mso-width-relative:margin;mso-height-relative:margin;v-text-anchor:top" o:gfxdata="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" filled="f" stroked="f" strokeweight=".5pt">
                 <v:textbox>
                   <w:txbxContent>
                     <w:p>
@@ -3778,7 +3724,7 @@
         <mc:AlternateContent>
           <mc:Choice Requires="wpg">
             <w:drawing>
-              <wp:anchor distT="0" distB="0" distL="114300" distR="114300" simplePos="0" relativeHeight="251630080" behindDoc="0" locked="0" layoutInCell="1" allowOverlap="1" wp14:anchorId="2AA5C65B" wp14:editId="795AE26D">
+              <wp:anchor distT="0" distB="0" distL="114300" distR="114300" simplePos="0" relativeHeight="251630080" behindDoc="0" locked="0" layoutInCell="1" allowOverlap="1" wp14:anchorId="2AA5C65B" wp14:editId="6FC06E81">
                 <wp:simplePos x="0" y="0"/>
                 <wp:positionH relativeFrom="column">
                   <wp:posOffset>-682262</wp:posOffset>
@@ -3899,8 +3845,8 @@
           </mc:Choice>
           <mc:Fallback>
             <w:pict>
-              <v:group w14:anchorId="2AA5C65B" id="Group 34" o:spid="_x0000_s1047" style="position:absolute;margin-left:-53.7pt;margin-top:345.6pt;width:555.8pt;height:25.45pt;z-index:251630080;mso-width-relative:margin" coordorigin="457" coordsize="43458,3232" o:gfxdata="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">
-                <v:shape id="Text Box 38" o:spid="_x0000_s1048" type="#_x0000_t202" style="position:absolute;left:457;width:17922;height:3200;visibility:visible;mso-wrap-style:square;v-text-anchor:top" o:gfxdata="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" filled="f" stroked="f" strokeweight=".5pt">
+              <v:group w14:anchorId="2AA5C65B" id="Group 34" o:spid="_x0000_s1042" style="position:absolute;margin-left:-53.7pt;margin-top:345.6pt;width:555.8pt;height:25.45pt;z-index:251630080;mso-width-relative:margin" coordorigin="457" coordsize="43458,3232" o:gfxdata="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">
+                <v:shape id="Text Box 38" o:spid="_x0000_s1043" type="#_x0000_t202" style="position:absolute;left:457;width:17922;height:3200;visibility:visible;mso-wrap-style:square;v-text-anchor:top" o:gfxdata="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" filled="f" stroked="f" strokeweight=".5pt">
                   <v:textbox>
                     <w:txbxContent>
                       <w:p>
@@ -3931,7 +3877,7 @@
                     </w:txbxContent>
                   </v:textbox>
                 </v:shape>
-                <v:line id="Straight Connector 39" o:spid="_x0000_s1049" style="position:absolute;visibility:visible;mso-wrap-style:square" from="846,3200" to="43915,3232" o:connectortype="straight" o:gfxdata="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" strokecolor="#debf4e" strokeweight="1.5pt">
+                <v:line id="Straight Connector 39" o:spid="_x0000_s1044" style="position:absolute;visibility:visible;mso-wrap-style:square" from="846,3200" to="43915,3232" o:connectortype="straight" o:gfxdata="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" strokecolor="#debf4e" strokeweight="1.5pt">
                   <v:stroke joinstyle="miter"/>
                 </v:line>
               </v:group>
@@ -3947,7 +3893,7 @@
         <mc:AlternateContent>
           <mc:Choice Requires="wps">
             <w:drawing>
-              <wp:anchor distT="0" distB="0" distL="114300" distR="114300" simplePos="0" relativeHeight="251628032" behindDoc="0" locked="0" layoutInCell="1" allowOverlap="1" wp14:anchorId="1AA11DE2" wp14:editId="2EAD5979">
+              <wp:anchor distT="0" distB="0" distL="114300" distR="114300" simplePos="0" relativeHeight="251628032" behindDoc="0" locked="0" layoutInCell="1" allowOverlap="1" wp14:anchorId="1AA11DE2" wp14:editId="445C36FC">
                 <wp:simplePos x="0" y="0"/>
                 <wp:positionH relativeFrom="column">
                   <wp:posOffset>4410110</wp:posOffset>
@@ -4051,7 +3997,7 @@
           </mc:Choice>
           <mc:Fallback>
             <w:pict>
-              <v:shape w14:anchorId="1AA11DE2" id="Text Box 31" o:spid="_x0000_s1050" type="#_x0000_t202" style="position:absolute;margin-left:347.25pt;margin-top:243.4pt;width:163.6pt;height:21.05pt;z-index:251628032;visibility:visible;mso-wrap-style:square;mso-wrap-distance-left:9pt;mso-wrap-distance-top:0;mso-wrap-distance-right:9pt;mso-wrap-distance-bottom:0;mso-position-horizontal:absolute;mso-position-horizontal-relative:text;mso-position-vertical:absolute;mso-position-vertical-relative:text;v-text-anchor:top" o:gfxdata="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" filled="f" stroked="f" strokeweight=".5pt">
+              <v:shape w14:anchorId="1AA11DE2" id="Text Box 31" o:spid="_x0000_s1045" type="#_x0000_t202" style="position:absolute;margin-left:347.25pt;margin-top:243.4pt;width:163.6pt;height:21.05pt;z-index:251628032;visibility:visible;mso-wrap-style:square;mso-wrap-distance-left:9pt;mso-wrap-distance-top:0;mso-wrap-distance-right:9pt;mso-wrap-distance-bottom:0;mso-position-horizontal:absolute;mso-position-horizontal-relative:text;mso-position-vertical:absolute;mso-position-vertical-relative:text;v-text-anchor:top" o:gfxdata="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" filled="f" stroked="f" strokeweight=".5pt">
                 <v:textbox>
                   <w:txbxContent>
                     <w:p>
@@ -4125,7 +4071,7 @@
         <mc:AlternateContent>
           <mc:Choice Requires="wps">
             <w:drawing>
-              <wp:anchor distT="0" distB="0" distL="114300" distR="114300" simplePos="0" relativeHeight="251633152" behindDoc="0" locked="0" layoutInCell="1" allowOverlap="1" wp14:anchorId="5B0C7D66" wp14:editId="4B4E43C2">
+              <wp:anchor distT="0" distB="0" distL="114300" distR="114300" simplePos="0" relativeHeight="251633152" behindDoc="0" locked="0" layoutInCell="1" allowOverlap="1" wp14:anchorId="5B0C7D66" wp14:editId="20B63F96">
                 <wp:simplePos x="0" y="0"/>
                 <wp:positionH relativeFrom="column">
                   <wp:posOffset>-651510</wp:posOffset>
@@ -4244,7 +4190,7 @@
                               </w:rPr>
                               <w:t xml:space="preserve">hrough Traceability”, </w:t>
                             </w:r>
-                            <w:hyperlink r:id="rId31" w:history="1">
+                            <w:hyperlink r:id="rId24" w:history="1">
                               <w:proofErr w:type="spellStart"/>
                               <w:r>
                                 <w:rPr>
@@ -4277,7 +4223,7 @@
                               </w:rPr>
                               <w:t xml:space="preserve"> (</w:t>
                             </w:r>
-                            <w:hyperlink r:id="rId32" w:history="1">
+                            <w:hyperlink r:id="rId25" w:history="1">
                               <w:r>
                                 <w:rPr>
                                   <w:rStyle w:val="Hyperlink"/>
@@ -4517,7 +4463,7 @@
           </mc:Choice>
           <mc:Fallback>
             <w:pict>
-              <v:shape w14:anchorId="5B0C7D66" id="Text Box 47" o:spid="_x0000_s1051" type="#_x0000_t202" style="position:absolute;margin-left:-51.3pt;margin-top:586.15pt;width:562.8pt;height:136.55pt;z-index:251633152;visibility:visible;mso-wrap-style:square;mso-width-percent:0;mso-height-percent:0;mso-wrap-distance-left:9pt;mso-wrap-distance-top:0;mso-wrap-distance-right:9pt;mso-wrap-distance-bottom:0;mso-position-horizontal:absolute;mso-position-horizontal-relative:text;mso-position-vertical:absolute;mso-position-vertical-relative:text;mso-width-percent:0;mso-height-percent:0;mso-width-relative:margin;mso-height-relative:margin;v-text-anchor:top" o:gfxdata="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" filled="f" stroked="f" strokeweight=".5pt">
+              <v:shape w14:anchorId="5B0C7D66" id="Text Box 47" o:spid="_x0000_s1046" type="#_x0000_t202" style="position:absolute;margin-left:-51.3pt;margin-top:586.15pt;width:562.8pt;height:136.55pt;z-index:251633152;visibility:visible;mso-wrap-style:square;mso-width-percent:0;mso-height-percent:0;mso-wrap-distance-left:9pt;mso-wrap-distance-top:0;mso-wrap-distance-right:9pt;mso-wrap-distance-bottom:0;mso-position-horizontal:absolute;mso-position-horizontal-relative:text;mso-position-vertical:absolute;mso-position-vertical-relative:text;mso-width-percent:0;mso-height-percent:0;mso-width-relative:margin;mso-height-relative:margin;v-text-anchor:top" o:gfxdata="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" filled="f" stroked="f" strokeweight=".5pt">
                 <v:textbox>
                   <w:txbxContent>
                     <w:p>
@@ -4607,7 +4553,7 @@
                         </w:rPr>
                         <w:t xml:space="preserve">hrough Traceability”, </w:t>
                       </w:r>
-                      <w:hyperlink r:id="rId33" w:history="1">
+                      <w:hyperlink r:id="rId26" w:history="1">
                         <w:proofErr w:type="spellStart"/>
                         <w:r>
                           <w:rPr>
@@ -4640,7 +4586,7 @@
                         </w:rPr>
                         <w:t xml:space="preserve"> (</w:t>
                       </w:r>
-                      <w:hyperlink r:id="rId34" w:history="1">
+                      <w:hyperlink r:id="rId27" w:history="1">
                         <w:r>
                           <w:rPr>
                             <w:rStyle w:val="Hyperlink"/>
@@ -4873,7 +4819,7 @@
         <mc:AlternateContent>
           <mc:Choice Requires="wps">
             <w:drawing>
-              <wp:anchor distT="0" distB="0" distL="114300" distR="114300" simplePos="0" relativeHeight="251634176" behindDoc="0" locked="0" layoutInCell="1" allowOverlap="1" wp14:anchorId="13DD8369" wp14:editId="62227A4C">
+              <wp:anchor distT="0" distB="0" distL="114300" distR="114300" simplePos="0" relativeHeight="251634176" behindDoc="0" locked="0" layoutInCell="1" allowOverlap="1" wp14:anchorId="13DD8369" wp14:editId="0AB20F66">
                 <wp:simplePos x="0" y="0"/>
                 <wp:positionH relativeFrom="column">
                   <wp:posOffset>4427855</wp:posOffset>
@@ -4986,7 +4932,7 @@
           </mc:Choice>
           <mc:Fallback>
             <w:pict>
-              <v:shape w14:anchorId="13DD8369" id="Text Box 48" o:spid="_x0000_s1053" type="#_x0000_t202" style="position:absolute;margin-left:348.65pt;margin-top:587.15pt;width:163.6pt;height:21.05pt;z-index:251634176;visibility:visible;mso-wrap-style:square;mso-wrap-distance-left:9pt;mso-wrap-distance-top:0;mso-wrap-distance-right:9pt;mso-wrap-distance-bottom:0;mso-position-horizontal:absolute;mso-position-horizontal-relative:text;mso-position-vertical:absolute;mso-position-vertical-relative:text;v-text-anchor:top" o:gfxdata="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" filled="f" stroked="f" strokeweight=".5pt">
+              <v:shape w14:anchorId="13DD8369" id="Text Box 48" o:spid="_x0000_s1047" type="#_x0000_t202" style="position:absolute;margin-left:348.65pt;margin-top:587.15pt;width:163.6pt;height:21.05pt;z-index:251634176;visibility:visible;mso-wrap-style:square;mso-wrap-distance-left:9pt;mso-wrap-distance-top:0;mso-wrap-distance-right:9pt;mso-wrap-distance-bottom:0;mso-position-horizontal:absolute;mso-position-horizontal-relative:text;mso-position-vertical:absolute;mso-position-vertical-relative:text;v-text-anchor:top" o:gfxdata="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" filled="f" stroked="f" strokeweight=".5pt">
                 <v:textbox>
                   <w:txbxContent>
                     <w:p>
@@ -5069,7 +5015,7 @@
         <mc:AlternateContent>
           <mc:Choice Requires="wps">
             <w:drawing>
-              <wp:anchor distT="0" distB="0" distL="114300" distR="114300" simplePos="0" relativeHeight="251631104" behindDoc="0" locked="0" layoutInCell="1" allowOverlap="1" wp14:anchorId="7FBD4AA6" wp14:editId="6819AC4D">
+              <wp:anchor distT="0" distB="0" distL="114300" distR="114300" simplePos="0" relativeHeight="251631104" behindDoc="0" locked="0" layoutInCell="1" allowOverlap="1" wp14:anchorId="7FBD4AA6" wp14:editId="6C056E7B">
                 <wp:simplePos x="0" y="0"/>
                 <wp:positionH relativeFrom="column">
                   <wp:posOffset>4416425</wp:posOffset>
@@ -5155,7 +5101,7 @@
           </mc:Choice>
           <mc:Fallback>
             <w:pict>
-              <v:shape w14:anchorId="7FBD4AA6" id="Text Box 45" o:spid="_x0000_s1054" type="#_x0000_t202" style="position:absolute;margin-left:347.75pt;margin-top:376.4pt;width:163.6pt;height:21.05pt;z-index:251631104;visibility:visible;mso-wrap-style:square;mso-wrap-distance-left:9pt;mso-wrap-distance-top:0;mso-wrap-distance-right:9pt;mso-wrap-distance-bottom:0;mso-position-horizontal:absolute;mso-position-horizontal-relative:text;mso-position-vertical:absolute;mso-position-vertical-relative:text;v-text-anchor:top" o:gfxdata="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" filled="f" stroked="f" strokeweight=".5pt">
+              <v:shape w14:anchorId="7FBD4AA6" id="Text Box 45" o:spid="_x0000_s1048" type="#_x0000_t202" style="position:absolute;margin-left:347.75pt;margin-top:376.4pt;width:163.6pt;height:21.05pt;z-index:251631104;visibility:visible;mso-wrap-style:square;mso-wrap-distance-left:9pt;mso-wrap-distance-top:0;mso-wrap-distance-right:9pt;mso-wrap-distance-bottom:0;mso-position-horizontal:absolute;mso-position-horizontal-relative:text;mso-position-vertical:absolute;mso-position-vertical-relative:text;v-text-anchor:top" o:gfxdata="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" filled="f" stroked="f" strokeweight=".5pt">
                 <v:textbox>
                   <w:txbxContent>
                     <w:p>
@@ -5211,7 +5157,7 @@
         <mc:AlternateContent>
           <mc:Choice Requires="wpg">
             <w:drawing>
-              <wp:anchor distT="0" distB="0" distL="114300" distR="114300" simplePos="0" relativeHeight="251624960" behindDoc="0" locked="0" layoutInCell="1" allowOverlap="1" wp14:anchorId="13CEBACF" wp14:editId="3BF3F70A">
+              <wp:anchor distT="0" distB="0" distL="114300" distR="114300" simplePos="0" relativeHeight="251618816" behindDoc="0" locked="0" layoutInCell="1" allowOverlap="1" wp14:anchorId="13CEBACF" wp14:editId="276C47E4">
                 <wp:simplePos x="0" y="0"/>
                 <wp:positionH relativeFrom="column">
                   <wp:posOffset>-719183</wp:posOffset>
@@ -5332,8 +5278,8 @@
           </mc:Choice>
           <mc:Fallback>
             <w:pict>
-              <v:group w14:anchorId="13CEBACF" id="Group 77" o:spid="_x0000_s1055" style="position:absolute;margin-left:-56.65pt;margin-top:45.05pt;width:556.4pt;height:25.45pt;z-index:251624960;mso-width-relative:margin" coordorigin="457" coordsize="43458,3232" o:gfxdata="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">
-                <v:shape id="Text Box 78" o:spid="_x0000_s1056" type="#_x0000_t202" style="position:absolute;left:457;width:17922;height:3200;visibility:visible;mso-wrap-style:square;v-text-anchor:top" o:gfxdata="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" filled="f" stroked="f" strokeweight=".5pt">
+              <v:group w14:anchorId="13CEBACF" id="Group 77" o:spid="_x0000_s1049" style="position:absolute;margin-left:-56.65pt;margin-top:45.05pt;width:556.4pt;height:25.45pt;z-index:251618816;mso-width-relative:margin" coordorigin="457" coordsize="43458,3232" o:gfxdata="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">
+                <v:shape id="Text Box 78" o:spid="_x0000_s1050" type="#_x0000_t202" style="position:absolute;left:457;width:17922;height:3200;visibility:visible;mso-wrap-style:square;v-text-anchor:top" o:gfxdata="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" filled="f" stroked="f" strokeweight=".5pt">
                   <v:textbox>
                     <w:txbxContent>
                       <w:p>
@@ -5364,7 +5310,7 @@
                     </w:txbxContent>
                   </v:textbox>
                 </v:shape>
-                <v:line id="Straight Connector 80" o:spid="_x0000_s1057" style="position:absolute;visibility:visible;mso-wrap-style:square" from="846,3200" to="43915,3232" o:connectortype="straight" o:gfxdata="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" strokecolor="#cf9f3b" strokeweight="1.5pt">
+                <v:line id="Straight Connector 80" o:spid="_x0000_s1051" style="position:absolute;visibility:visible;mso-wrap-style:square" from="846,3200" to="43915,3232" o:connectortype="straight" o:gfxdata="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" strokecolor="#cf9f3b" strokeweight="1.5pt">
                   <v:stroke joinstyle="miter"/>
                 </v:line>
               </v:group>
@@ -5380,7 +5326,7 @@
         <mc:AlternateContent>
           <mc:Choice Requires="wps">
             <w:drawing>
-              <wp:anchor distT="0" distB="0" distL="114300" distR="114300" simplePos="0" relativeHeight="251622912" behindDoc="0" locked="0" layoutInCell="1" allowOverlap="1" wp14:anchorId="50672D59" wp14:editId="19591825">
+              <wp:anchor distT="0" distB="0" distL="114300" distR="114300" simplePos="0" relativeHeight="251616768" behindDoc="0" locked="0" layoutInCell="1" allowOverlap="1" wp14:anchorId="50672D59" wp14:editId="000EBC31">
                 <wp:simplePos x="0" y="0"/>
                 <wp:positionH relativeFrom="column">
                   <wp:posOffset>-907415</wp:posOffset>
@@ -5448,7 +5394,7 @@
           </mc:Choice>
           <mc:Fallback>
             <w:pict>
-              <v:rect w14:anchorId="4EE3309C" id="Rectangle 114" o:spid="_x0000_s1026" style="position:absolute;margin-left:-71.45pt;margin-top:31.6pt;width:594pt;height:3.55pt;z-index:251622912;visibility:visible;mso-wrap-style:square;mso-wrap-distance-left:9pt;mso-wrap-distance-top:0;mso-wrap-distance-right:9pt;mso-wrap-distance-bottom:0;mso-position-horizontal:absolute;mso-position-horizontal-relative:text;mso-position-vertical:absolute;mso-position-vertical-relative:text;v-text-anchor:middle" o:gfxdata="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" fillcolor="#2f5496 [2404]" strokecolor="#2f5496 [2404]" strokeweight="1pt"/>
+              <v:rect w14:anchorId="69F108F9" id="Rectangle 114" o:spid="_x0000_s1026" style="position:absolute;margin-left:-71.45pt;margin-top:31.6pt;width:594pt;height:3.55pt;z-index:251616768;visibility:visible;mso-wrap-style:square;mso-wrap-distance-left:9pt;mso-wrap-distance-top:0;mso-wrap-distance-right:9pt;mso-wrap-distance-bottom:0;mso-position-horizontal:absolute;mso-position-horizontal-relative:text;mso-position-vertical:absolute;mso-position-vertical-relative:text;v-text-anchor:middle" o:gfxdata="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" fillcolor="#2f5496 [2404]" strokecolor="#2f5496 [2404]" strokeweight="1pt"/>
             </w:pict>
           </mc:Fallback>
         </mc:AlternateContent>
@@ -7648,7 +7594,7 @@
                               </w:rPr>
                               <w:t xml:space="preserve"> </w:t>
                             </w:r>
-                            <w:hyperlink r:id="rId35" w:history="1">
+                            <w:hyperlink r:id="rId28" w:history="1">
                               <w:r>
                                 <w:rPr>
                                   <w:rStyle w:val="Hyperlink"/>

</xml_diff>